<commit_message>
tried to fix tables :fire:
</commit_message>
<xml_diff>
--- a/markdown/styles_reference.docx
+++ b/markdown/styles_reference.docx
@@ -1,6 +1,6 @@
 
 <file path=word/document.xml><?xml version="1.0" encoding="utf-8"?>
-<w:document xmlns:wpc="http://schemas.microsoft.com/office/word/2010/wordprocessingCanvas" xmlns:cx="http://schemas.microsoft.com/office/drawing/2014/chartex" xmlns:cx1="http://schemas.microsoft.com/office/drawing/2015/9/8/chartex" xmlns:cx2="http://schemas.microsoft.com/office/drawing/2015/10/21/chartex" xmlns:cx3="http://schemas.microsoft.com/office/drawing/2016/5/9/chartex" xmlns:cx4="http://schemas.microsoft.com/office/drawing/2016/5/10/chartex" xmlns:cx5="http://schemas.microsoft.com/office/drawing/2016/5/11/chartex" xmlns:cx6="http://schemas.microsoft.com/office/drawing/2016/5/12/chartex" xmlns:cx7="http://schemas.microsoft.com/office/drawing/2016/5/13/chartex" xmlns:cx8="http://schemas.microsoft.com/office/drawing/2016/5/14/chartex" xmlns:mc="http://schemas.openxmlformats.org/markup-compatibility/2006" xmlns:aink="http://schemas.microsoft.com/office/drawing/2016/ink" xmlns:am3d="http://schemas.microsoft.com/office/drawing/2017/model3d" xmlns:o="urn:schemas-microsoft-com:office:office" xmlns:r="http://schemas.openxmlformats.org/officeDocument/2006/relationships" xmlns:m="http://schemas.openxmlformats.org/officeDocument/2006/math" xmlns:v="urn:schemas-microsoft-com:vml" xmlns:wp14="http://schemas.microsoft.com/office/word/2010/wordprocessingDrawing" xmlns:wp="http://schemas.openxmlformats.org/drawingml/2006/wordprocessingDrawing" xmlns:w10="urn:schemas-microsoft-com:office:word" xmlns:w="http://schemas.openxmlformats.org/wordprocessingml/2006/main" xmlns:w14="http://schemas.microsoft.com/office/word/2010/wordml" xmlns:w15="http://schemas.microsoft.com/office/word/2012/wordml" xmlns:w16cid="http://schemas.microsoft.com/office/word/2016/wordml/cid" xmlns:w16se="http://schemas.microsoft.com/office/word/2015/wordml/symex" xmlns:wpg="http://schemas.microsoft.com/office/word/2010/wordprocessingGroup" xmlns:wpi="http://schemas.microsoft.com/office/word/2010/wordprocessingInk" xmlns:wne="http://schemas.microsoft.com/office/word/2006/wordml" xmlns:wps="http://schemas.microsoft.com/office/word/2010/wordprocessingShape" mc:Ignorable="w14 w15 w16se w16cid wp14">
+<w:document xmlns:wpc="http://schemas.microsoft.com/office/word/2010/wordprocessingCanvas" xmlns:cx="http://schemas.microsoft.com/office/drawing/2014/chartex" xmlns:cx1="http://schemas.microsoft.com/office/drawing/2015/9/8/chartex" xmlns:mc="http://schemas.openxmlformats.org/markup-compatibility/2006" xmlns:o="urn:schemas-microsoft-com:office:office" xmlns:r="http://schemas.openxmlformats.org/officeDocument/2006/relationships" xmlns:m="http://schemas.openxmlformats.org/officeDocument/2006/math" xmlns:v="urn:schemas-microsoft-com:vml" xmlns:wp14="http://schemas.microsoft.com/office/word/2010/wordprocessingDrawing" xmlns:wp="http://schemas.openxmlformats.org/drawingml/2006/wordprocessingDrawing" xmlns:w10="urn:schemas-microsoft-com:office:word" xmlns:w="http://schemas.openxmlformats.org/wordprocessingml/2006/main" xmlns:w14="http://schemas.microsoft.com/office/word/2010/wordml" xmlns:w15="http://schemas.microsoft.com/office/word/2012/wordml" xmlns:w16se="http://schemas.microsoft.com/office/word/2015/wordml/symex" xmlns:wpg="http://schemas.microsoft.com/office/word/2010/wordprocessingGroup" xmlns:wpi="http://schemas.microsoft.com/office/word/2010/wordprocessingInk" xmlns:wne="http://schemas.microsoft.com/office/word/2006/wordml" xmlns:wps="http://schemas.microsoft.com/office/word/2010/wordprocessingShape" mc:Ignorable="w14 w15 w16se wp14">
   <w:body>
     <w:p>
       <w:pPr>
@@ -16,10 +16,18 @@
     <w:p>
       <w:pPr>
         <w:pStyle w:val="Heading2"/>
+        <w:rPr>
+          <w:sz w:val="26"/>
+          <w:szCs w:val="26"/>
+        </w:rPr>
       </w:pPr>
       <w:bookmarkStart w:id="1" w:name="seafood-sales-and-processing"/>
       <w:bookmarkEnd w:id="1"/>
       <w:r>
+        <w:rPr>
+          <w:sz w:val="26"/>
+          <w:szCs w:val="26"/>
+        </w:rPr>
         <w:t>Seafood Sales and Processing</w:t>
       </w:r>
     </w:p>
@@ -28,7 +36,15 @@
         <w:pStyle w:val="FirstParagraph"/>
       </w:pPr>
       <w:r>
-        <w:t>The economic contributions or impacts of recreational fishing activities in the United States is based on spending by recreational anglers.</w:t>
+        <w:t xml:space="preserve">The economic contributions or impacts of recreational fishing activities in the United States </w:t>
+      </w:r>
+      <w:proofErr w:type="gramStart"/>
+      <w:r>
+        <w:t>is based</w:t>
+      </w:r>
+      <w:proofErr w:type="gramEnd"/>
+      <w:r>
+        <w:t xml:space="preserve"> on spending by recreational anglers.</w:t>
       </w:r>
       <w:r>
         <w:rPr>
@@ -37,7 +53,12 @@
         <w:footnoteReference w:id="1"/>
       </w:r>
       <w:r>
-        <w:t xml:space="preserve"> Total annual trip expenditures were estimated at the state level by multiplying mean trip expenditures by the estimated number of adult trips in each trip mode (for-hire, private boat, and shore) and adjusting by the CPI (consumer price index) to the current year. Total annual durable expenditures were estimated by multiplying mean durable expenditures by the estimated annual number of adult participants in the United States and adjusting by the CPI (consumer </w:t>
+        <w:t xml:space="preserve"> Total annual trip expenditures were estimated at the state level by multiplying mean trip expenditures by the estimated number of adult trips in each trip mode (for-hire, private boat, and shore) and adjusting by the CPI (consumer price index) to the current year. Total annual durable expenditures were estimated by multiplying mean durable </w:t>
+      </w:r>
+      <w:bookmarkStart w:id="2" w:name="_GoBack"/>
+      <w:bookmarkEnd w:id="2"/>
+      <w:r>
+        <w:t xml:space="preserve">expenditures by the estimated annual number of adult participants in the United States and adjusting by the CPI (consumer </w:t>
       </w:r>
       <w:r>
         <w:t>price</w:t>
@@ -57,15 +78,7 @@
         <w:pStyle w:val="BodyText"/>
       </w:pPr>
       <w:r>
-        <w:t xml:space="preserve">Four different measures are commonly used to show how angler expenditures affect the economy in a region (state or nationwide): sales, income, value-added, and employment. The term sales </w:t>
-      </w:r>
-      <w:proofErr w:type="gramStart"/>
-      <w:r>
-        <w:t>refers</w:t>
-      </w:r>
-      <w:proofErr w:type="gramEnd"/>
-      <w:r>
-        <w:t xml:space="preserve"> to the gross value of all sales by regional businesses affected by an activity, such as recreational fishing. It includes </w:t>
+        <w:t xml:space="preserve">Four different measures are commonly used to show how angler expenditures affect the economy in a region (state or nationwide): sales, income, value-added, and employment. The term sales refers to the gross value of all sales by regional businesses affected by an activity, such as recreational fishing. It includes </w:t>
       </w:r>
       <w:r>
         <w:t>both</w:t>
@@ -166,6 +179,11 @@
       <w:pPr>
         <w:pStyle w:val="Heading2"/>
       </w:pPr>
+    </w:p>
+    <w:p>
+      <w:pPr>
+        <w:pStyle w:val="Heading2"/>
+      </w:pPr>
       <w:r>
         <w:t>United States | Commercial Fisheries</w:t>
       </w:r>
@@ -213,11 +231,11 @@
         <w:tblLook w:val="07E0" w:firstRow="1" w:lastRow="1" w:firstColumn="1" w:lastColumn="1" w:noHBand="1" w:noVBand="1"/>
       </w:tblPr>
       <w:tblGrid>
-        <w:gridCol w:w="2773"/>
-        <w:gridCol w:w="819"/>
-        <w:gridCol w:w="1097"/>
-        <w:gridCol w:w="927"/>
-        <w:gridCol w:w="1285"/>
+        <w:gridCol w:w="3404"/>
+        <w:gridCol w:w="951"/>
+        <w:gridCol w:w="1284"/>
+        <w:gridCol w:w="1084"/>
+        <w:gridCol w:w="1670"/>
       </w:tblGrid>
       <w:tr>
         <w:tc>
@@ -231,8 +249,20 @@
           <w:p>
             <w:pPr>
               <w:pStyle w:val="Compact"/>
+              <w:rPr>
+                <w:rFonts w:ascii="Arial" w:hAnsi="Arial" w:cs="Arial"/>
+                <w:b/>
+                <w:sz w:val="24"/>
+                <w:szCs w:val="24"/>
+              </w:rPr>
             </w:pPr>
             <w:r>
+              <w:rPr>
+                <w:rFonts w:ascii="Arial" w:hAnsi="Arial" w:cs="Arial"/>
+                <w:b/>
+                <w:sz w:val="24"/>
+                <w:szCs w:val="24"/>
+              </w:rPr>
               <w:t>Fishing Mode</w:t>
             </w:r>
           </w:p>
@@ -248,8 +278,20 @@
           <w:p>
             <w:pPr>
               <w:pStyle w:val="Compact"/>
+              <w:rPr>
+                <w:rFonts w:ascii="Arial" w:hAnsi="Arial" w:cs="Arial"/>
+                <w:b/>
+                <w:sz w:val="24"/>
+                <w:szCs w:val="24"/>
+              </w:rPr>
             </w:pPr>
             <w:r>
+              <w:rPr>
+                <w:rFonts w:ascii="Arial" w:hAnsi="Arial" w:cs="Arial"/>
+                <w:b/>
+                <w:sz w:val="24"/>
+                <w:szCs w:val="24"/>
+              </w:rPr>
               <w:t>#Jobs</w:t>
             </w:r>
           </w:p>
@@ -265,8 +307,20 @@
           <w:p>
             <w:pPr>
               <w:pStyle w:val="Compact"/>
+              <w:rPr>
+                <w:rFonts w:ascii="Arial" w:hAnsi="Arial" w:cs="Arial"/>
+                <w:b/>
+                <w:sz w:val="24"/>
+                <w:szCs w:val="24"/>
+              </w:rPr>
             </w:pPr>
             <w:r>
+              <w:rPr>
+                <w:rFonts w:ascii="Arial" w:hAnsi="Arial" w:cs="Arial"/>
+                <w:b/>
+                <w:sz w:val="24"/>
+                <w:szCs w:val="24"/>
+              </w:rPr>
               <w:t>Sales</w:t>
             </w:r>
           </w:p>
@@ -282,8 +336,20 @@
           <w:p>
             <w:pPr>
               <w:pStyle w:val="Compact"/>
+              <w:rPr>
+                <w:rFonts w:ascii="Arial" w:hAnsi="Arial" w:cs="Arial"/>
+                <w:b/>
+                <w:sz w:val="24"/>
+                <w:szCs w:val="24"/>
+              </w:rPr>
             </w:pPr>
             <w:r>
+              <w:rPr>
+                <w:rFonts w:ascii="Arial" w:hAnsi="Arial" w:cs="Arial"/>
+                <w:b/>
+                <w:sz w:val="24"/>
+                <w:szCs w:val="24"/>
+              </w:rPr>
               <w:t>Income</w:t>
             </w:r>
           </w:p>
@@ -299,8 +365,20 @@
           <w:p>
             <w:pPr>
               <w:pStyle w:val="Compact"/>
+              <w:rPr>
+                <w:rFonts w:ascii="Arial" w:hAnsi="Arial" w:cs="Arial"/>
+                <w:b/>
+                <w:sz w:val="24"/>
+                <w:szCs w:val="24"/>
+              </w:rPr>
             </w:pPr>
             <w:r>
+              <w:rPr>
+                <w:rFonts w:ascii="Arial" w:hAnsi="Arial" w:cs="Arial"/>
+                <w:b/>
+                <w:sz w:val="24"/>
+                <w:szCs w:val="24"/>
+              </w:rPr>
               <w:t>Value Added</w:t>
             </w:r>
           </w:p>
@@ -314,9 +392,18 @@
           <w:p>
             <w:pPr>
               <w:pStyle w:val="Compact"/>
+              <w:rPr>
+                <w:rFonts w:ascii="Arial" w:hAnsi="Arial" w:cs="Arial"/>
+                <w:sz w:val="24"/>
+                <w:szCs w:val="24"/>
+              </w:rPr>
             </w:pPr>
             <w:r>
-              <w:lastRenderedPageBreak/>
+              <w:rPr>
+                <w:rFonts w:ascii="Arial" w:hAnsi="Arial" w:cs="Arial"/>
+                <w:sz w:val="24"/>
+                <w:szCs w:val="24"/>
+              </w:rPr>
               <w:t>For-Hire</w:t>
             </w:r>
           </w:p>
@@ -328,8 +415,18 @@
           <w:p>
             <w:pPr>
               <w:pStyle w:val="Compact"/>
+              <w:rPr>
+                <w:rFonts w:ascii="Arial" w:hAnsi="Arial" w:cs="Arial"/>
+                <w:sz w:val="24"/>
+                <w:szCs w:val="24"/>
+              </w:rPr>
             </w:pPr>
             <w:r>
+              <w:rPr>
+                <w:rFonts w:ascii="Arial" w:hAnsi="Arial" w:cs="Arial"/>
+                <w:sz w:val="24"/>
+                <w:szCs w:val="24"/>
+              </w:rPr>
               <w:t>1,097</w:t>
             </w:r>
           </w:p>
@@ -341,8 +438,18 @@
           <w:p>
             <w:pPr>
               <w:pStyle w:val="Compact"/>
+              <w:rPr>
+                <w:rFonts w:ascii="Arial" w:hAnsi="Arial" w:cs="Arial"/>
+                <w:sz w:val="24"/>
+                <w:szCs w:val="24"/>
+              </w:rPr>
             </w:pPr>
             <w:r>
+              <w:rPr>
+                <w:rFonts w:ascii="Arial" w:hAnsi="Arial" w:cs="Arial"/>
+                <w:sz w:val="24"/>
+                <w:szCs w:val="24"/>
+              </w:rPr>
               <w:t>121,965</w:t>
             </w:r>
           </w:p>
@@ -354,8 +461,18 @@
           <w:p>
             <w:pPr>
               <w:pStyle w:val="Compact"/>
+              <w:rPr>
+                <w:rFonts w:ascii="Arial" w:hAnsi="Arial" w:cs="Arial"/>
+                <w:sz w:val="24"/>
+                <w:szCs w:val="24"/>
+              </w:rPr>
             </w:pPr>
             <w:r>
+              <w:rPr>
+                <w:rFonts w:ascii="Arial" w:hAnsi="Arial" w:cs="Arial"/>
+                <w:sz w:val="24"/>
+                <w:szCs w:val="24"/>
+              </w:rPr>
               <w:t>41,158</w:t>
             </w:r>
           </w:p>
@@ -367,8 +484,18 @@
           <w:p>
             <w:pPr>
               <w:pStyle w:val="Compact"/>
+              <w:rPr>
+                <w:rFonts w:ascii="Arial" w:hAnsi="Arial" w:cs="Arial"/>
+                <w:sz w:val="24"/>
+                <w:szCs w:val="24"/>
+              </w:rPr>
             </w:pPr>
             <w:r>
+              <w:rPr>
+                <w:rFonts w:ascii="Arial" w:hAnsi="Arial" w:cs="Arial"/>
+                <w:sz w:val="24"/>
+                <w:szCs w:val="24"/>
+              </w:rPr>
               <w:t>73,447</w:t>
             </w:r>
           </w:p>
@@ -382,8 +509,18 @@
           <w:p>
             <w:pPr>
               <w:pStyle w:val="Compact"/>
+              <w:rPr>
+                <w:rFonts w:ascii="Arial" w:hAnsi="Arial" w:cs="Arial"/>
+                <w:sz w:val="24"/>
+                <w:szCs w:val="24"/>
+              </w:rPr>
             </w:pPr>
             <w:r>
+              <w:rPr>
+                <w:rFonts w:ascii="Arial" w:hAnsi="Arial" w:cs="Arial"/>
+                <w:sz w:val="24"/>
+                <w:szCs w:val="24"/>
+              </w:rPr>
               <w:t>Private Boat</w:t>
             </w:r>
           </w:p>
@@ -395,8 +532,18 @@
           <w:p>
             <w:pPr>
               <w:pStyle w:val="Compact"/>
+              <w:rPr>
+                <w:rFonts w:ascii="Arial" w:hAnsi="Arial" w:cs="Arial"/>
+                <w:sz w:val="24"/>
+                <w:szCs w:val="24"/>
+              </w:rPr>
             </w:pPr>
             <w:r>
+              <w:rPr>
+                <w:rFonts w:ascii="Arial" w:hAnsi="Arial" w:cs="Arial"/>
+                <w:sz w:val="24"/>
+                <w:szCs w:val="24"/>
+              </w:rPr>
               <w:t>1,876</w:t>
             </w:r>
           </w:p>
@@ -408,8 +555,18 @@
           <w:p>
             <w:pPr>
               <w:pStyle w:val="Compact"/>
+              <w:rPr>
+                <w:rFonts w:ascii="Arial" w:hAnsi="Arial" w:cs="Arial"/>
+                <w:sz w:val="24"/>
+                <w:szCs w:val="24"/>
+              </w:rPr>
             </w:pPr>
             <w:r>
+              <w:rPr>
+                <w:rFonts w:ascii="Arial" w:hAnsi="Arial" w:cs="Arial"/>
+                <w:sz w:val="24"/>
+                <w:szCs w:val="24"/>
+              </w:rPr>
               <w:t>254,812</w:t>
             </w:r>
           </w:p>
@@ -421,8 +578,18 @@
           <w:p>
             <w:pPr>
               <w:pStyle w:val="Compact"/>
+              <w:rPr>
+                <w:rFonts w:ascii="Arial" w:hAnsi="Arial" w:cs="Arial"/>
+                <w:sz w:val="24"/>
+                <w:szCs w:val="24"/>
+              </w:rPr>
             </w:pPr>
             <w:r>
+              <w:rPr>
+                <w:rFonts w:ascii="Arial" w:hAnsi="Arial" w:cs="Arial"/>
+                <w:sz w:val="24"/>
+                <w:szCs w:val="24"/>
+              </w:rPr>
               <w:t>79,074</w:t>
             </w:r>
           </w:p>
@@ -434,8 +601,18 @@
           <w:p>
             <w:pPr>
               <w:pStyle w:val="Compact"/>
+              <w:rPr>
+                <w:rFonts w:ascii="Arial" w:hAnsi="Arial" w:cs="Arial"/>
+                <w:sz w:val="24"/>
+                <w:szCs w:val="24"/>
+              </w:rPr>
             </w:pPr>
             <w:r>
+              <w:rPr>
+                <w:rFonts w:ascii="Arial" w:hAnsi="Arial" w:cs="Arial"/>
+                <w:sz w:val="24"/>
+                <w:szCs w:val="24"/>
+              </w:rPr>
               <w:t>154,631</w:t>
             </w:r>
           </w:p>
@@ -449,8 +626,18 @@
           <w:p>
             <w:pPr>
               <w:pStyle w:val="Compact"/>
+              <w:rPr>
+                <w:rFonts w:ascii="Arial" w:hAnsi="Arial" w:cs="Arial"/>
+                <w:sz w:val="24"/>
+                <w:szCs w:val="24"/>
+              </w:rPr>
             </w:pPr>
             <w:r>
+              <w:rPr>
+                <w:rFonts w:ascii="Arial" w:hAnsi="Arial" w:cs="Arial"/>
+                <w:sz w:val="24"/>
+                <w:szCs w:val="24"/>
+              </w:rPr>
               <w:t>Shore</w:t>
             </w:r>
           </w:p>
@@ -462,8 +649,18 @@
           <w:p>
             <w:pPr>
               <w:pStyle w:val="Compact"/>
+              <w:rPr>
+                <w:rFonts w:ascii="Arial" w:hAnsi="Arial" w:cs="Arial"/>
+                <w:sz w:val="24"/>
+                <w:szCs w:val="24"/>
+              </w:rPr>
             </w:pPr>
             <w:r>
+              <w:rPr>
+                <w:rFonts w:ascii="Arial" w:hAnsi="Arial" w:cs="Arial"/>
+                <w:sz w:val="24"/>
+                <w:szCs w:val="24"/>
+              </w:rPr>
               <w:t>NA</w:t>
             </w:r>
           </w:p>
@@ -475,8 +672,18 @@
           <w:p>
             <w:pPr>
               <w:pStyle w:val="Compact"/>
+              <w:rPr>
+                <w:rFonts w:ascii="Arial" w:hAnsi="Arial" w:cs="Arial"/>
+                <w:sz w:val="24"/>
+                <w:szCs w:val="24"/>
+              </w:rPr>
             </w:pPr>
             <w:r>
+              <w:rPr>
+                <w:rFonts w:ascii="Arial" w:hAnsi="Arial" w:cs="Arial"/>
+                <w:sz w:val="24"/>
+                <w:szCs w:val="24"/>
+              </w:rPr>
               <w:t>NA</w:t>
             </w:r>
           </w:p>
@@ -488,8 +695,18 @@
           <w:p>
             <w:pPr>
               <w:pStyle w:val="Compact"/>
+              <w:rPr>
+                <w:rFonts w:ascii="Arial" w:hAnsi="Arial" w:cs="Arial"/>
+                <w:sz w:val="24"/>
+                <w:szCs w:val="24"/>
+              </w:rPr>
             </w:pPr>
             <w:r>
+              <w:rPr>
+                <w:rFonts w:ascii="Arial" w:hAnsi="Arial" w:cs="Arial"/>
+                <w:sz w:val="24"/>
+                <w:szCs w:val="24"/>
+              </w:rPr>
               <w:t>NA</w:t>
             </w:r>
           </w:p>
@@ -501,8 +718,18 @@
           <w:p>
             <w:pPr>
               <w:pStyle w:val="Compact"/>
+              <w:rPr>
+                <w:rFonts w:ascii="Arial" w:hAnsi="Arial" w:cs="Arial"/>
+                <w:sz w:val="24"/>
+                <w:szCs w:val="24"/>
+              </w:rPr>
             </w:pPr>
             <w:r>
+              <w:rPr>
+                <w:rFonts w:ascii="Arial" w:hAnsi="Arial" w:cs="Arial"/>
+                <w:sz w:val="24"/>
+                <w:szCs w:val="24"/>
+              </w:rPr>
               <w:t>NA</w:t>
             </w:r>
           </w:p>
@@ -516,8 +743,18 @@
           <w:p>
             <w:pPr>
               <w:pStyle w:val="Compact"/>
+              <w:rPr>
+                <w:rFonts w:ascii="Arial" w:hAnsi="Arial" w:cs="Arial"/>
+                <w:sz w:val="24"/>
+                <w:szCs w:val="24"/>
+              </w:rPr>
             </w:pPr>
             <w:r>
+              <w:rPr>
+                <w:rFonts w:ascii="Arial" w:hAnsi="Arial" w:cs="Arial"/>
+                <w:sz w:val="24"/>
+                <w:szCs w:val="24"/>
+              </w:rPr>
               <w:t>Total Durable Expenditures</w:t>
             </w:r>
           </w:p>
@@ -529,8 +766,18 @@
           <w:p>
             <w:pPr>
               <w:pStyle w:val="Compact"/>
+              <w:rPr>
+                <w:rFonts w:ascii="Arial" w:hAnsi="Arial" w:cs="Arial"/>
+                <w:sz w:val="24"/>
+                <w:szCs w:val="24"/>
+              </w:rPr>
             </w:pPr>
             <w:r>
+              <w:rPr>
+                <w:rFonts w:ascii="Arial" w:hAnsi="Arial" w:cs="Arial"/>
+                <w:sz w:val="24"/>
+                <w:szCs w:val="24"/>
+              </w:rPr>
               <w:t>10,610</w:t>
             </w:r>
           </w:p>
@@ -542,8 +789,18 @@
           <w:p>
             <w:pPr>
               <w:pStyle w:val="Compact"/>
+              <w:rPr>
+                <w:rFonts w:ascii="Arial" w:hAnsi="Arial" w:cs="Arial"/>
+                <w:sz w:val="24"/>
+                <w:szCs w:val="24"/>
+              </w:rPr>
             </w:pPr>
             <w:r>
+              <w:rPr>
+                <w:rFonts w:ascii="Arial" w:hAnsi="Arial" w:cs="Arial"/>
+                <w:sz w:val="24"/>
+                <w:szCs w:val="24"/>
+              </w:rPr>
               <w:t>1,343,395</w:t>
             </w:r>
           </w:p>
@@ -555,8 +812,18 @@
           <w:p>
             <w:pPr>
               <w:pStyle w:val="Compact"/>
+              <w:rPr>
+                <w:rFonts w:ascii="Arial" w:hAnsi="Arial" w:cs="Arial"/>
+                <w:sz w:val="24"/>
+                <w:szCs w:val="24"/>
+              </w:rPr>
             </w:pPr>
             <w:r>
+              <w:rPr>
+                <w:rFonts w:ascii="Arial" w:hAnsi="Arial" w:cs="Arial"/>
+                <w:sz w:val="24"/>
+                <w:szCs w:val="24"/>
+              </w:rPr>
               <w:t>522,431</w:t>
             </w:r>
           </w:p>
@@ -568,8 +835,18 @@
           <w:p>
             <w:pPr>
               <w:pStyle w:val="Compact"/>
+              <w:rPr>
+                <w:rFonts w:ascii="Arial" w:hAnsi="Arial" w:cs="Arial"/>
+                <w:sz w:val="24"/>
+                <w:szCs w:val="24"/>
+              </w:rPr>
             </w:pPr>
             <w:r>
+              <w:rPr>
+                <w:rFonts w:ascii="Arial" w:hAnsi="Arial" w:cs="Arial"/>
+                <w:sz w:val="24"/>
+                <w:szCs w:val="24"/>
+              </w:rPr>
               <w:t>851,616</w:t>
             </w:r>
           </w:p>
@@ -583,8 +860,18 @@
           <w:p>
             <w:pPr>
               <w:pStyle w:val="Compact"/>
+              <w:rPr>
+                <w:rFonts w:ascii="Arial" w:hAnsi="Arial" w:cs="Arial"/>
+                <w:sz w:val="24"/>
+                <w:szCs w:val="24"/>
+              </w:rPr>
             </w:pPr>
             <w:r>
+              <w:rPr>
+                <w:rFonts w:ascii="Arial" w:hAnsi="Arial" w:cs="Arial"/>
+                <w:sz w:val="24"/>
+                <w:szCs w:val="24"/>
+              </w:rPr>
               <w:t>Total State Economic Impacts</w:t>
             </w:r>
           </w:p>
@@ -596,8 +883,18 @@
           <w:p>
             <w:pPr>
               <w:pStyle w:val="Compact"/>
+              <w:rPr>
+                <w:rFonts w:ascii="Arial" w:hAnsi="Arial" w:cs="Arial"/>
+                <w:sz w:val="24"/>
+                <w:szCs w:val="24"/>
+              </w:rPr>
             </w:pPr>
             <w:r>
+              <w:rPr>
+                <w:rFonts w:ascii="Arial" w:hAnsi="Arial" w:cs="Arial"/>
+                <w:sz w:val="24"/>
+                <w:szCs w:val="24"/>
+              </w:rPr>
               <w:t>13,583</w:t>
             </w:r>
           </w:p>
@@ -609,8 +906,18 @@
           <w:p>
             <w:pPr>
               <w:pStyle w:val="Compact"/>
+              <w:rPr>
+                <w:rFonts w:ascii="Arial" w:hAnsi="Arial" w:cs="Arial"/>
+                <w:sz w:val="24"/>
+                <w:szCs w:val="24"/>
+              </w:rPr>
             </w:pPr>
             <w:r>
+              <w:rPr>
+                <w:rFonts w:ascii="Arial" w:hAnsi="Arial" w:cs="Arial"/>
+                <w:sz w:val="24"/>
+                <w:szCs w:val="24"/>
+              </w:rPr>
               <w:t>1,720,172</w:t>
             </w:r>
           </w:p>
@@ -622,8 +929,18 @@
           <w:p>
             <w:pPr>
               <w:pStyle w:val="Compact"/>
+              <w:rPr>
+                <w:rFonts w:ascii="Arial" w:hAnsi="Arial" w:cs="Arial"/>
+                <w:sz w:val="24"/>
+                <w:szCs w:val="24"/>
+              </w:rPr>
             </w:pPr>
             <w:r>
+              <w:rPr>
+                <w:rFonts w:ascii="Arial" w:hAnsi="Arial" w:cs="Arial"/>
+                <w:sz w:val="24"/>
+                <w:szCs w:val="24"/>
+              </w:rPr>
               <w:t>642,663</w:t>
             </w:r>
           </w:p>
@@ -635,8 +952,18 @@
           <w:p>
             <w:pPr>
               <w:pStyle w:val="Compact"/>
+              <w:rPr>
+                <w:rFonts w:ascii="Arial" w:hAnsi="Arial" w:cs="Arial"/>
+                <w:sz w:val="24"/>
+                <w:szCs w:val="24"/>
+              </w:rPr>
             </w:pPr>
             <w:r>
+              <w:rPr>
+                <w:rFonts w:ascii="Arial" w:hAnsi="Arial" w:cs="Arial"/>
+                <w:sz w:val="24"/>
+                <w:szCs w:val="24"/>
+              </w:rPr>
               <w:t>1,079,694</w:t>
             </w:r>
           </w:p>
@@ -660,7 +987,7 @@
       <w:pPr>
         <w:pStyle w:val="Bibliography"/>
       </w:pPr>
-      <w:bookmarkStart w:id="2" w:name="ref-Nichol1995"/>
+      <w:bookmarkStart w:id="3" w:name="ref-Nichol1995"/>
       <w:r>
         <w:t>Nichol, D. G. 1995. “Spawning and Maturation of Female Yellowfin Sole in the Eastern Bering Sea.” Journal Article. In Proceedings of the International Flatfish Symposium; October 1994, Anchorage, Alaska, 35–50.</w:t>
       </w:r>
@@ -669,8 +996,8 @@
       <w:pPr>
         <w:pStyle w:val="Bibliography"/>
       </w:pPr>
-      <w:bookmarkStart w:id="3" w:name="ref-RN915"/>
-      <w:bookmarkEnd w:id="2"/>
+      <w:bookmarkStart w:id="4" w:name="ref-RN915"/>
+      <w:bookmarkEnd w:id="3"/>
       <w:r>
         <w:t xml:space="preserve">———. 1997. “Effects of Geography and Bathymetry on Growth and Maturity of Yellowfin Sole, </w:t>
       </w:r>
@@ -698,8 +1025,8 @@
       <w:pPr>
         <w:pStyle w:val="Bibliography"/>
       </w:pPr>
-      <w:bookmarkStart w:id="4" w:name="ref-RN916"/>
-      <w:bookmarkEnd w:id="3"/>
+      <w:bookmarkStart w:id="5" w:name="ref-RN916"/>
+      <w:bookmarkEnd w:id="4"/>
       <w:r>
         <w:t xml:space="preserve">———. 1998. “Annual and Between-Sex Variability of Yellowfin Sole, </w:t>
       </w:r>
@@ -723,7 +1050,7 @@
         <w:t>.</w:t>
       </w:r>
     </w:p>
-    <w:bookmarkEnd w:id="4"/>
+    <w:bookmarkEnd w:id="5"/>
     <w:p>
       <w:pPr>
         <w:pStyle w:val="Bibliography"/>
@@ -769,7 +1096,15 @@
       </w:r>
       <w:proofErr w:type="spellEnd"/>
       <w:r>
-        <w:t xml:space="preserve"> Aspera to the Eastern Bering Sea Trawl Survey and Its Effect on Estimates of Survey Biomass.” Journal Article. Fisheries Research 211: 319–30. </w:t>
+        <w:t xml:space="preserve"> </w:t>
+      </w:r>
+      <w:proofErr w:type="spellStart"/>
+      <w:r>
+        <w:t>Aspera</w:t>
+      </w:r>
+      <w:proofErr w:type="spellEnd"/>
+      <w:r>
+        <w:t xml:space="preserve"> to the Eastern Bering Sea Trawl Survey and Its Effect on Estimates of Survey Biomass.” Journal Article. Fisheries Research 211: 319–30. </w:t>
       </w:r>
       <w:hyperlink r:id="rId9">
         <w:r>
@@ -787,7 +1122,7 @@
       <w:pPr>
         <w:pStyle w:val="Bibliography"/>
       </w:pPr>
-      <w:bookmarkStart w:id="5" w:name="ref-RN940"/>
+      <w:bookmarkStart w:id="6" w:name="ref-RN940"/>
       <w:proofErr w:type="spellStart"/>
       <w:r>
         <w:t>Wilderbuer</w:t>
@@ -811,7 +1146,7 @@
         <w:t xml:space="preserve"> the Groundfish Resources of the Bering Sea/Aleutian Islands Regions. 605 W. 4th Ave., Anchorage, AK 99501: North Pacific Fishery Management Council.</w:t>
       </w:r>
     </w:p>
-    <w:bookmarkEnd w:id="5"/>
+    <w:bookmarkEnd w:id="6"/>
     <w:p>
       <w:pPr>
         <w:pStyle w:val="BodyText"/>
@@ -837,8 +1172,6 @@
       <w:pPr>
         <w:pStyle w:val="BodyText"/>
       </w:pPr>
-      <w:bookmarkStart w:id="6" w:name="_GoBack"/>
-      <w:bookmarkEnd w:id="6"/>
     </w:p>
     <w:p>
       <w:pPr>
@@ -921,14 +1254,27 @@
       <w:r>
         <w:t xml:space="preserve">Figure </w:t>
       </w:r>
-      <w:fldSimple w:instr=" SEQ Figure \* ARABIC ">
-        <w:r>
-          <w:rPr>
-            <w:noProof/>
-          </w:rPr>
-          <w:t>1</w:t>
-        </w:r>
-      </w:fldSimple>
+      <w:r>
+        <w:fldChar w:fldCharType="begin"/>
+      </w:r>
+      <w:r>
+        <w:instrText xml:space="preserve"> SEQ Figure \* ARABIC </w:instrText>
+      </w:r>
+      <w:r>
+        <w:fldChar w:fldCharType="separate"/>
+      </w:r>
+      <w:r>
+        <w:rPr>
+          <w:noProof/>
+        </w:rPr>
+        <w:t>1</w:t>
+      </w:r>
+      <w:r>
+        <w:rPr>
+          <w:noProof/>
+        </w:rPr>
+        <w:fldChar w:fldCharType="end"/>
+      </w:r>
       <w:r>
         <w:t>. blah</w:t>
       </w:r>
@@ -950,7 +1296,7 @@
 </file>
 
 <file path=word/endnotes.xml><?xml version="1.0" encoding="utf-8"?>
-<w:endnotes xmlns:wpc="http://schemas.microsoft.com/office/word/2010/wordprocessingCanvas" xmlns:cx="http://schemas.microsoft.com/office/drawing/2014/chartex" xmlns:cx1="http://schemas.microsoft.com/office/drawing/2015/9/8/chartex" xmlns:cx2="http://schemas.microsoft.com/office/drawing/2015/10/21/chartex" xmlns:cx3="http://schemas.microsoft.com/office/drawing/2016/5/9/chartex" xmlns:cx4="http://schemas.microsoft.com/office/drawing/2016/5/10/chartex" xmlns:cx5="http://schemas.microsoft.com/office/drawing/2016/5/11/chartex" xmlns:cx6="http://schemas.microsoft.com/office/drawing/2016/5/12/chartex" xmlns:cx7="http://schemas.microsoft.com/office/drawing/2016/5/13/chartex" xmlns:cx8="http://schemas.microsoft.com/office/drawing/2016/5/14/chartex" xmlns:mc="http://schemas.openxmlformats.org/markup-compatibility/2006" xmlns:aink="http://schemas.microsoft.com/office/drawing/2016/ink" xmlns:am3d="http://schemas.microsoft.com/office/drawing/2017/model3d" xmlns:o="urn:schemas-microsoft-com:office:office" xmlns:r="http://schemas.openxmlformats.org/officeDocument/2006/relationships" xmlns:m="http://schemas.openxmlformats.org/officeDocument/2006/math" xmlns:v="urn:schemas-microsoft-com:vml" xmlns:wp14="http://schemas.microsoft.com/office/word/2010/wordprocessingDrawing" xmlns:wp="http://schemas.openxmlformats.org/drawingml/2006/wordprocessingDrawing" xmlns:w10="urn:schemas-microsoft-com:office:word" xmlns:w="http://schemas.openxmlformats.org/wordprocessingml/2006/main" xmlns:w14="http://schemas.microsoft.com/office/word/2010/wordml" xmlns:w15="http://schemas.microsoft.com/office/word/2012/wordml" xmlns:w16cid="http://schemas.microsoft.com/office/word/2016/wordml/cid" xmlns:w16se="http://schemas.microsoft.com/office/word/2015/wordml/symex" xmlns:wpg="http://schemas.microsoft.com/office/word/2010/wordprocessingGroup" xmlns:wpi="http://schemas.microsoft.com/office/word/2010/wordprocessingInk" xmlns:wne="http://schemas.microsoft.com/office/word/2006/wordml" xmlns:wps="http://schemas.microsoft.com/office/word/2010/wordprocessingShape" mc:Ignorable="w14 w15 w16se w16cid wp14">
+<w:endnotes xmlns:wpc="http://schemas.microsoft.com/office/word/2010/wordprocessingCanvas" xmlns:cx="http://schemas.microsoft.com/office/drawing/2014/chartex" xmlns:cx1="http://schemas.microsoft.com/office/drawing/2015/9/8/chartex" xmlns:mc="http://schemas.openxmlformats.org/markup-compatibility/2006" xmlns:o="urn:schemas-microsoft-com:office:office" xmlns:r="http://schemas.openxmlformats.org/officeDocument/2006/relationships" xmlns:m="http://schemas.openxmlformats.org/officeDocument/2006/math" xmlns:v="urn:schemas-microsoft-com:vml" xmlns:wp14="http://schemas.microsoft.com/office/word/2010/wordprocessingDrawing" xmlns:wp="http://schemas.openxmlformats.org/drawingml/2006/wordprocessingDrawing" xmlns:w10="urn:schemas-microsoft-com:office:word" xmlns:w="http://schemas.openxmlformats.org/wordprocessingml/2006/main" xmlns:w14="http://schemas.microsoft.com/office/word/2010/wordml" xmlns:w15="http://schemas.microsoft.com/office/word/2012/wordml" xmlns:w16se="http://schemas.microsoft.com/office/word/2015/wordml/symex" xmlns:wpg="http://schemas.microsoft.com/office/word/2010/wordprocessingGroup" xmlns:wpi="http://schemas.microsoft.com/office/word/2010/wordprocessingInk" xmlns:wne="http://schemas.microsoft.com/office/word/2006/wordml" xmlns:wps="http://schemas.microsoft.com/office/word/2010/wordprocessingShape" mc:Ignorable="w14 w15 w16se wp14">
   <w:endnote w:type="separator" w:id="-1">
     <w:p>
       <w:pPr>
@@ -975,7 +1321,7 @@
 </file>
 
 <file path=word/footer1.xml><?xml version="1.0" encoding="utf-8"?>
-<w:ftr xmlns:wpc="http://schemas.microsoft.com/office/word/2010/wordprocessingCanvas" xmlns:cx="http://schemas.microsoft.com/office/drawing/2014/chartex" xmlns:cx1="http://schemas.microsoft.com/office/drawing/2015/9/8/chartex" xmlns:cx2="http://schemas.microsoft.com/office/drawing/2015/10/21/chartex" xmlns:cx3="http://schemas.microsoft.com/office/drawing/2016/5/9/chartex" xmlns:cx4="http://schemas.microsoft.com/office/drawing/2016/5/10/chartex" xmlns:cx5="http://schemas.microsoft.com/office/drawing/2016/5/11/chartex" xmlns:cx6="http://schemas.microsoft.com/office/drawing/2016/5/12/chartex" xmlns:cx7="http://schemas.microsoft.com/office/drawing/2016/5/13/chartex" xmlns:cx8="http://schemas.microsoft.com/office/drawing/2016/5/14/chartex" xmlns:mc="http://schemas.openxmlformats.org/markup-compatibility/2006" xmlns:aink="http://schemas.microsoft.com/office/drawing/2016/ink" xmlns:am3d="http://schemas.microsoft.com/office/drawing/2017/model3d" xmlns:o="urn:schemas-microsoft-com:office:office" xmlns:r="http://schemas.openxmlformats.org/officeDocument/2006/relationships" xmlns:m="http://schemas.openxmlformats.org/officeDocument/2006/math" xmlns:v="urn:schemas-microsoft-com:vml" xmlns:wp14="http://schemas.microsoft.com/office/word/2010/wordprocessingDrawing" xmlns:wp="http://schemas.openxmlformats.org/drawingml/2006/wordprocessingDrawing" xmlns:w10="urn:schemas-microsoft-com:office:word" xmlns:w="http://schemas.openxmlformats.org/wordprocessingml/2006/main" xmlns:w14="http://schemas.microsoft.com/office/word/2010/wordml" xmlns:w15="http://schemas.microsoft.com/office/word/2012/wordml" xmlns:w16cid="http://schemas.microsoft.com/office/word/2016/wordml/cid" xmlns:w16se="http://schemas.microsoft.com/office/word/2015/wordml/symex" xmlns:wpg="http://schemas.microsoft.com/office/word/2010/wordprocessingGroup" xmlns:wpi="http://schemas.microsoft.com/office/word/2010/wordprocessingInk" xmlns:wne="http://schemas.microsoft.com/office/word/2006/wordml" xmlns:wps="http://schemas.microsoft.com/office/word/2010/wordprocessingShape" mc:Ignorable="w14 w15 w16se w16cid wp14">
+<w:ftr xmlns:wpc="http://schemas.microsoft.com/office/word/2010/wordprocessingCanvas" xmlns:cx="http://schemas.microsoft.com/office/drawing/2014/chartex" xmlns:cx1="http://schemas.microsoft.com/office/drawing/2015/9/8/chartex" xmlns:mc="http://schemas.openxmlformats.org/markup-compatibility/2006" xmlns:o="urn:schemas-microsoft-com:office:office" xmlns:r="http://schemas.openxmlformats.org/officeDocument/2006/relationships" xmlns:m="http://schemas.openxmlformats.org/officeDocument/2006/math" xmlns:v="urn:schemas-microsoft-com:vml" xmlns:wp14="http://schemas.microsoft.com/office/word/2010/wordprocessingDrawing" xmlns:wp="http://schemas.openxmlformats.org/drawingml/2006/wordprocessingDrawing" xmlns:w10="urn:schemas-microsoft-com:office:word" xmlns:w="http://schemas.openxmlformats.org/wordprocessingml/2006/main" xmlns:w14="http://schemas.microsoft.com/office/word/2010/wordml" xmlns:w15="http://schemas.microsoft.com/office/word/2012/wordml" xmlns:w16se="http://schemas.microsoft.com/office/word/2015/wordml/symex" xmlns:wpg="http://schemas.microsoft.com/office/word/2010/wordprocessingGroup" xmlns:wpi="http://schemas.microsoft.com/office/word/2010/wordprocessingInk" xmlns:wne="http://schemas.microsoft.com/office/word/2006/wordml" xmlns:wps="http://schemas.microsoft.com/office/word/2010/wordprocessingShape" mc:Ignorable="w14 w15 w16se wp14">
   <w:sdt>
     <w:sdtPr>
       <w:id w:val="598999268"/>
@@ -1008,7 +1354,7 @@
           <w:rPr>
             <w:noProof/>
           </w:rPr>
-          <w:t>2</w:t>
+          <w:t>1</w:t>
         </w:r>
         <w:r>
           <w:rPr>
@@ -1028,7 +1374,7 @@
 </file>
 
 <file path=word/footnotes.xml><?xml version="1.0" encoding="utf-8"?>
-<w:footnotes xmlns:wpc="http://schemas.microsoft.com/office/word/2010/wordprocessingCanvas" xmlns:cx="http://schemas.microsoft.com/office/drawing/2014/chartex" xmlns:cx1="http://schemas.microsoft.com/office/drawing/2015/9/8/chartex" xmlns:cx2="http://schemas.microsoft.com/office/drawing/2015/10/21/chartex" xmlns:cx3="http://schemas.microsoft.com/office/drawing/2016/5/9/chartex" xmlns:cx4="http://schemas.microsoft.com/office/drawing/2016/5/10/chartex" xmlns:cx5="http://schemas.microsoft.com/office/drawing/2016/5/11/chartex" xmlns:cx6="http://schemas.microsoft.com/office/drawing/2016/5/12/chartex" xmlns:cx7="http://schemas.microsoft.com/office/drawing/2016/5/13/chartex" xmlns:cx8="http://schemas.microsoft.com/office/drawing/2016/5/14/chartex" xmlns:mc="http://schemas.openxmlformats.org/markup-compatibility/2006" xmlns:aink="http://schemas.microsoft.com/office/drawing/2016/ink" xmlns:am3d="http://schemas.microsoft.com/office/drawing/2017/model3d" xmlns:o="urn:schemas-microsoft-com:office:office" xmlns:r="http://schemas.openxmlformats.org/officeDocument/2006/relationships" xmlns:m="http://schemas.openxmlformats.org/officeDocument/2006/math" xmlns:v="urn:schemas-microsoft-com:vml" xmlns:wp14="http://schemas.microsoft.com/office/word/2010/wordprocessingDrawing" xmlns:wp="http://schemas.openxmlformats.org/drawingml/2006/wordprocessingDrawing" xmlns:w10="urn:schemas-microsoft-com:office:word" xmlns:w="http://schemas.openxmlformats.org/wordprocessingml/2006/main" xmlns:w14="http://schemas.microsoft.com/office/word/2010/wordml" xmlns:w15="http://schemas.microsoft.com/office/word/2012/wordml" xmlns:w16cid="http://schemas.microsoft.com/office/word/2016/wordml/cid" xmlns:w16se="http://schemas.microsoft.com/office/word/2015/wordml/symex" xmlns:wpg="http://schemas.microsoft.com/office/word/2010/wordprocessingGroup" xmlns:wpi="http://schemas.microsoft.com/office/word/2010/wordprocessingInk" xmlns:wne="http://schemas.microsoft.com/office/word/2006/wordml" xmlns:wps="http://schemas.microsoft.com/office/word/2010/wordprocessingShape" mc:Ignorable="w14 w15 w16se w16cid wp14">
+<w:footnotes xmlns:wpc="http://schemas.microsoft.com/office/word/2010/wordprocessingCanvas" xmlns:cx="http://schemas.microsoft.com/office/drawing/2014/chartex" xmlns:cx1="http://schemas.microsoft.com/office/drawing/2015/9/8/chartex" xmlns:mc="http://schemas.openxmlformats.org/markup-compatibility/2006" xmlns:o="urn:schemas-microsoft-com:office:office" xmlns:r="http://schemas.openxmlformats.org/officeDocument/2006/relationships" xmlns:m="http://schemas.openxmlformats.org/officeDocument/2006/math" xmlns:v="urn:schemas-microsoft-com:vml" xmlns:wp14="http://schemas.microsoft.com/office/word/2010/wordprocessingDrawing" xmlns:wp="http://schemas.openxmlformats.org/drawingml/2006/wordprocessingDrawing" xmlns:w10="urn:schemas-microsoft-com:office:word" xmlns:w="http://schemas.openxmlformats.org/wordprocessingml/2006/main" xmlns:w14="http://schemas.microsoft.com/office/word/2010/wordml" xmlns:w15="http://schemas.microsoft.com/office/word/2012/wordml" xmlns:w16se="http://schemas.microsoft.com/office/word/2015/wordml/symex" xmlns:wpg="http://schemas.microsoft.com/office/word/2010/wordprocessingGroup" xmlns:wpi="http://schemas.microsoft.com/office/word/2010/wordprocessingInk" xmlns:wne="http://schemas.microsoft.com/office/word/2006/wordml" xmlns:wps="http://schemas.microsoft.com/office/word/2010/wordprocessingShape" mc:Ignorable="w14 w15 w16se wp14">
   <w:footnote w:type="separator" w:id="-1">
     <w:p>
       <w:r>
@@ -1139,7 +1485,7 @@
 </file>
 
 <file path=word/numbering.xml><?xml version="1.0" encoding="utf-8"?>
-<w:numbering xmlns:wpc="http://schemas.microsoft.com/office/word/2010/wordprocessingCanvas" xmlns:cx="http://schemas.microsoft.com/office/drawing/2014/chartex" xmlns:cx1="http://schemas.microsoft.com/office/drawing/2015/9/8/chartex" xmlns:cx2="http://schemas.microsoft.com/office/drawing/2015/10/21/chartex" xmlns:cx3="http://schemas.microsoft.com/office/drawing/2016/5/9/chartex" xmlns:cx4="http://schemas.microsoft.com/office/drawing/2016/5/10/chartex" xmlns:cx5="http://schemas.microsoft.com/office/drawing/2016/5/11/chartex" xmlns:cx6="http://schemas.microsoft.com/office/drawing/2016/5/12/chartex" xmlns:cx7="http://schemas.microsoft.com/office/drawing/2016/5/13/chartex" xmlns:cx8="http://schemas.microsoft.com/office/drawing/2016/5/14/chartex" xmlns:mc="http://schemas.openxmlformats.org/markup-compatibility/2006" xmlns:aink="http://schemas.microsoft.com/office/drawing/2016/ink" xmlns:am3d="http://schemas.microsoft.com/office/drawing/2017/model3d" xmlns:o="urn:schemas-microsoft-com:office:office" xmlns:r="http://schemas.openxmlformats.org/officeDocument/2006/relationships" xmlns:m="http://schemas.openxmlformats.org/officeDocument/2006/math" xmlns:v="urn:schemas-microsoft-com:vml" xmlns:wp14="http://schemas.microsoft.com/office/word/2010/wordprocessingDrawing" xmlns:wp="http://schemas.openxmlformats.org/drawingml/2006/wordprocessingDrawing" xmlns:w10="urn:schemas-microsoft-com:office:word" xmlns:w="http://schemas.openxmlformats.org/wordprocessingml/2006/main" xmlns:w14="http://schemas.microsoft.com/office/word/2010/wordml" xmlns:w15="http://schemas.microsoft.com/office/word/2012/wordml" xmlns:w16cid="http://schemas.microsoft.com/office/word/2016/wordml/cid" xmlns:w16se="http://schemas.microsoft.com/office/word/2015/wordml/symex" xmlns:wpg="http://schemas.microsoft.com/office/word/2010/wordprocessingGroup" xmlns:wpi="http://schemas.microsoft.com/office/word/2010/wordprocessingInk" xmlns:wne="http://schemas.microsoft.com/office/word/2006/wordml" xmlns:wps="http://schemas.microsoft.com/office/word/2010/wordprocessingShape" mc:Ignorable="w14 w15 w16se w16cid wp14">
+<w:numbering xmlns:wpc="http://schemas.microsoft.com/office/word/2010/wordprocessingCanvas" xmlns:cx="http://schemas.microsoft.com/office/drawing/2014/chartex" xmlns:cx1="http://schemas.microsoft.com/office/drawing/2015/9/8/chartex" xmlns:mc="http://schemas.openxmlformats.org/markup-compatibility/2006" xmlns:o="urn:schemas-microsoft-com:office:office" xmlns:r="http://schemas.openxmlformats.org/officeDocument/2006/relationships" xmlns:m="http://schemas.openxmlformats.org/officeDocument/2006/math" xmlns:v="urn:schemas-microsoft-com:vml" xmlns:wp14="http://schemas.microsoft.com/office/word/2010/wordprocessingDrawing" xmlns:wp="http://schemas.openxmlformats.org/drawingml/2006/wordprocessingDrawing" xmlns:w10="urn:schemas-microsoft-com:office:word" xmlns:w="http://schemas.openxmlformats.org/wordprocessingml/2006/main" xmlns:w14="http://schemas.microsoft.com/office/word/2010/wordml" xmlns:w15="http://schemas.microsoft.com/office/word/2012/wordml" xmlns:w16se="http://schemas.microsoft.com/office/word/2015/wordml/symex" xmlns:wpg="http://schemas.microsoft.com/office/word/2010/wordprocessingGroup" xmlns:wpi="http://schemas.microsoft.com/office/word/2010/wordprocessingInk" xmlns:wne="http://schemas.microsoft.com/office/word/2006/wordml" xmlns:wps="http://schemas.microsoft.com/office/word/2010/wordprocessingShape" mc:Ignorable="w14 w15 w16se wp14">
   <w:abstractNum w:abstractNumId="0" w15:restartNumberingAfterBreak="0">
     <w:nsid w:val="ADCA4F7A"/>
     <w:multiLevelType w:val="multilevel"/>
@@ -1756,7 +2102,7 @@
 </file>
 
 <file path=word/styles.xml><?xml version="1.0" encoding="utf-8"?>
-<w:styles xmlns:mc="http://schemas.openxmlformats.org/markup-compatibility/2006" xmlns:r="http://schemas.openxmlformats.org/officeDocument/2006/relationships" xmlns:w="http://schemas.openxmlformats.org/wordprocessingml/2006/main" xmlns:w14="http://schemas.microsoft.com/office/word/2010/wordml" xmlns:w15="http://schemas.microsoft.com/office/word/2012/wordml" xmlns:w16cid="http://schemas.microsoft.com/office/word/2016/wordml/cid" xmlns:w16se="http://schemas.microsoft.com/office/word/2015/wordml/symex" mc:Ignorable="w14 w15 w16se w16cid">
+<w:styles xmlns:mc="http://schemas.openxmlformats.org/markup-compatibility/2006" xmlns:r="http://schemas.openxmlformats.org/officeDocument/2006/relationships" xmlns:w="http://schemas.openxmlformats.org/wordprocessingml/2006/main" xmlns:w14="http://schemas.microsoft.com/office/word/2010/wordml" xmlns:w15="http://schemas.microsoft.com/office/word/2012/wordml" xmlns:w16se="http://schemas.microsoft.com/office/word/2015/wordml/symex" mc:Ignorable="w14 w15 w16se">
   <w:docDefaults>
     <w:rPrDefault>
       <w:rPr>
@@ -1772,7 +2118,7 @@
       </w:pPr>
     </w:pPrDefault>
   </w:docDefaults>
-  <w:latentStyles w:defLockedState="0" w:defUIPriority="0" w:defSemiHidden="0" w:defUnhideWhenUsed="0" w:defQFormat="0" w:count="375">
+  <w:latentStyles w:defLockedState="0" w:defUIPriority="0" w:defSemiHidden="0" w:defUnhideWhenUsed="0" w:defQFormat="0" w:count="371">
     <w:lsdException w:name="heading 1" w:uiPriority="9" w:qFormat="1"/>
     <w:lsdException w:name="heading 2" w:uiPriority="9" w:qFormat="1"/>
     <w:lsdException w:name="heading 6" w:semiHidden="1" w:unhideWhenUsed="1"/>
@@ -2105,10 +2451,6 @@
     <w:lsdException w:name="List Table 5 Dark Accent 6" w:uiPriority="50"/>
     <w:lsdException w:name="List Table 6 Colorful Accent 6" w:uiPriority="51"/>
     <w:lsdException w:name="List Table 7 Colorful Accent 6" w:uiPriority="52"/>
-    <w:lsdException w:name="Mention" w:semiHidden="1" w:uiPriority="99" w:unhideWhenUsed="1"/>
-    <w:lsdException w:name="Smart Hyperlink" w:semiHidden="1" w:uiPriority="99" w:unhideWhenUsed="1"/>
-    <w:lsdException w:name="Hashtag" w:semiHidden="1" w:uiPriority="99" w:unhideWhenUsed="1"/>
-    <w:lsdException w:name="Unresolved Mention" w:semiHidden="1" w:uiPriority="99" w:unhideWhenUsed="1"/>
   </w:latentStyles>
   <w:style w:type="paragraph" w:default="1" w:styleId="Normal">
     <w:name w:val="Normal"/>

</xml_diff>

<commit_message>
tiny edit (no change, really)
</commit_message>
<xml_diff>
--- a/markdown/styles_reference.docx
+++ b/markdown/styles_reference.docx
@@ -53,12 +53,7 @@
         <w:footnoteReference w:id="1"/>
       </w:r>
       <w:r>
-        <w:t xml:space="preserve"> Total annual trip expenditures were estimated at the state level by multiplying mean trip expenditures by the estimated number of adult trips in each trip mode (for-hire, private boat, and shore) and adjusting by the CPI (consumer price index) to the current year. Total annual durable expenditures were estimated by multiplying mean durable </w:t>
-      </w:r>
-      <w:bookmarkStart w:id="2" w:name="_GoBack"/>
-      <w:bookmarkEnd w:id="2"/>
-      <w:r>
-        <w:t xml:space="preserve">expenditures by the estimated annual number of adult participants in the United States and adjusting by the CPI (consumer </w:t>
+        <w:t xml:space="preserve"> Total annual trip expenditures were estimated at the state level by multiplying mean trip expenditures by the estimated number of adult trips in each trip mode (for-hire, private boat, and shore) and adjusting by the CPI (consumer price index) to the current year. Total annual durable expenditures were estimated by multiplying mean durable expenditures by the estimated annual number of adult participants in the United States and adjusting by the CPI (consumer </w:t>
       </w:r>
       <w:r>
         <w:t>price</w:t>
@@ -227,42 +222,34 @@
     </w:p>
     <w:tbl>
       <w:tblPr>
+        <w:tblStyle w:val="GridTable1Light-Accent1"/>
         <w:tblW w:w="0" w:type="pct"/>
         <w:tblLook w:val="07E0" w:firstRow="1" w:lastRow="1" w:firstColumn="1" w:lastColumn="1" w:noHBand="1" w:noVBand="1"/>
       </w:tblPr>
       <w:tblGrid>
-        <w:gridCol w:w="3404"/>
+        <w:gridCol w:w="3631"/>
         <w:gridCol w:w="951"/>
         <w:gridCol w:w="1284"/>
         <w:gridCol w:w="1084"/>
         <w:gridCol w:w="1670"/>
       </w:tblGrid>
       <w:tr>
+        <w:trPr>
+          <w:cnfStyle w:val="100000000000" w:firstRow="1" w:lastRow="0" w:firstColumn="0" w:lastColumn="0" w:oddVBand="0" w:evenVBand="0" w:oddHBand="0" w:evenHBand="0" w:firstRowFirstColumn="0" w:firstRowLastColumn="0" w:lastRowFirstColumn="0" w:lastRowLastColumn="0"/>
+        </w:trPr>
         <w:tc>
           <w:tcPr>
+            <w:cnfStyle w:val="001000000000" w:firstRow="0" w:lastRow="0" w:firstColumn="1" w:lastColumn="0" w:oddVBand="0" w:evenVBand="0" w:oddHBand="0" w:evenHBand="0" w:firstRowFirstColumn="0" w:firstRowLastColumn="0" w:lastRowFirstColumn="0" w:lastRowLastColumn="0"/>
             <w:tcW w:w="0" w:type="auto"/>
-            <w:tcBorders>
-              <w:bottom w:val="single" w:sz="0" w:space="0" w:color="auto"/>
-            </w:tcBorders>
-            <w:vAlign w:val="bottom"/>
           </w:tcPr>
           <w:p>
             <w:pPr>
-              <w:pStyle w:val="Compact"/>
+              <w:pStyle w:val="TableContent"/>
               <w:rPr>
-                <w:rFonts w:ascii="Arial" w:hAnsi="Arial" w:cs="Arial"/>
-                <w:b/>
-                <w:sz w:val="24"/>
-                <w:szCs w:val="24"/>
+                <w:b w:val="0"/>
               </w:rPr>
             </w:pPr>
             <w:r>
-              <w:rPr>
-                <w:rFonts w:ascii="Arial" w:hAnsi="Arial" w:cs="Arial"/>
-                <w:b/>
-                <w:sz w:val="24"/>
-                <w:szCs w:val="24"/>
-              </w:rPr>
               <w:t>Fishing Mode</w:t>
             </w:r>
           </w:p>
@@ -270,28 +257,16 @@
         <w:tc>
           <w:tcPr>
             <w:tcW w:w="0" w:type="auto"/>
-            <w:tcBorders>
-              <w:bottom w:val="single" w:sz="0" w:space="0" w:color="auto"/>
-            </w:tcBorders>
-            <w:vAlign w:val="bottom"/>
           </w:tcPr>
           <w:p>
             <w:pPr>
-              <w:pStyle w:val="Compact"/>
+              <w:pStyle w:val="TableContent"/>
+              <w:cnfStyle w:val="100000000000" w:firstRow="1" w:lastRow="0" w:firstColumn="0" w:lastColumn="0" w:oddVBand="0" w:evenVBand="0" w:oddHBand="0" w:evenHBand="0" w:firstRowFirstColumn="0" w:firstRowLastColumn="0" w:lastRowFirstColumn="0" w:lastRowLastColumn="0"/>
               <w:rPr>
-                <w:rFonts w:ascii="Arial" w:hAnsi="Arial" w:cs="Arial"/>
-                <w:b/>
-                <w:sz w:val="24"/>
-                <w:szCs w:val="24"/>
+                <w:b w:val="0"/>
               </w:rPr>
             </w:pPr>
             <w:r>
-              <w:rPr>
-                <w:rFonts w:ascii="Arial" w:hAnsi="Arial" w:cs="Arial"/>
-                <w:b/>
-                <w:sz w:val="24"/>
-                <w:szCs w:val="24"/>
-              </w:rPr>
               <w:t>#Jobs</w:t>
             </w:r>
           </w:p>
@@ -299,28 +274,16 @@
         <w:tc>
           <w:tcPr>
             <w:tcW w:w="0" w:type="auto"/>
-            <w:tcBorders>
-              <w:bottom w:val="single" w:sz="0" w:space="0" w:color="auto"/>
-            </w:tcBorders>
-            <w:vAlign w:val="bottom"/>
           </w:tcPr>
           <w:p>
             <w:pPr>
-              <w:pStyle w:val="Compact"/>
+              <w:pStyle w:val="TableContent"/>
+              <w:cnfStyle w:val="100000000000" w:firstRow="1" w:lastRow="0" w:firstColumn="0" w:lastColumn="0" w:oddVBand="0" w:evenVBand="0" w:oddHBand="0" w:evenHBand="0" w:firstRowFirstColumn="0" w:firstRowLastColumn="0" w:lastRowFirstColumn="0" w:lastRowLastColumn="0"/>
               <w:rPr>
-                <w:rFonts w:ascii="Arial" w:hAnsi="Arial" w:cs="Arial"/>
-                <w:b/>
-                <w:sz w:val="24"/>
-                <w:szCs w:val="24"/>
+                <w:b w:val="0"/>
               </w:rPr>
             </w:pPr>
             <w:r>
-              <w:rPr>
-                <w:rFonts w:ascii="Arial" w:hAnsi="Arial" w:cs="Arial"/>
-                <w:b/>
-                <w:sz w:val="24"/>
-                <w:szCs w:val="24"/>
-              </w:rPr>
               <w:t>Sales</w:t>
             </w:r>
           </w:p>
@@ -328,57 +291,33 @@
         <w:tc>
           <w:tcPr>
             <w:tcW w:w="0" w:type="auto"/>
-            <w:tcBorders>
-              <w:bottom w:val="single" w:sz="0" w:space="0" w:color="auto"/>
-            </w:tcBorders>
-            <w:vAlign w:val="bottom"/>
           </w:tcPr>
           <w:p>
             <w:pPr>
-              <w:pStyle w:val="Compact"/>
+              <w:pStyle w:val="TableContent"/>
+              <w:cnfStyle w:val="100000000000" w:firstRow="1" w:lastRow="0" w:firstColumn="0" w:lastColumn="0" w:oddVBand="0" w:evenVBand="0" w:oddHBand="0" w:evenHBand="0" w:firstRowFirstColumn="0" w:firstRowLastColumn="0" w:lastRowFirstColumn="0" w:lastRowLastColumn="0"/>
               <w:rPr>
-                <w:rFonts w:ascii="Arial" w:hAnsi="Arial" w:cs="Arial"/>
-                <w:b/>
-                <w:sz w:val="24"/>
-                <w:szCs w:val="24"/>
+                <w:b w:val="0"/>
               </w:rPr>
             </w:pPr>
             <w:r>
-              <w:rPr>
-                <w:rFonts w:ascii="Arial" w:hAnsi="Arial" w:cs="Arial"/>
-                <w:b/>
-                <w:sz w:val="24"/>
-                <w:szCs w:val="24"/>
-              </w:rPr>
               <w:t>Income</w:t>
             </w:r>
           </w:p>
         </w:tc>
         <w:tc>
           <w:tcPr>
+            <w:cnfStyle w:val="000100000000" w:firstRow="0" w:lastRow="0" w:firstColumn="0" w:lastColumn="1" w:oddVBand="0" w:evenVBand="0" w:oddHBand="0" w:evenHBand="0" w:firstRowFirstColumn="0" w:firstRowLastColumn="0" w:lastRowFirstColumn="0" w:lastRowLastColumn="0"/>
             <w:tcW w:w="0" w:type="auto"/>
-            <w:tcBorders>
-              <w:bottom w:val="single" w:sz="0" w:space="0" w:color="auto"/>
-            </w:tcBorders>
-            <w:vAlign w:val="bottom"/>
           </w:tcPr>
           <w:p>
             <w:pPr>
-              <w:pStyle w:val="Compact"/>
+              <w:pStyle w:val="TableContent"/>
               <w:rPr>
-                <w:rFonts w:ascii="Arial" w:hAnsi="Arial" w:cs="Arial"/>
-                <w:b/>
-                <w:sz w:val="24"/>
-                <w:szCs w:val="24"/>
+                <w:b w:val="0"/>
               </w:rPr>
             </w:pPr>
             <w:r>
-              <w:rPr>
-                <w:rFonts w:ascii="Arial" w:hAnsi="Arial" w:cs="Arial"/>
-                <w:b/>
-                <w:sz w:val="24"/>
-                <w:szCs w:val="24"/>
-              </w:rPr>
               <w:t>Value Added</w:t>
             </w:r>
           </w:p>
@@ -387,23 +326,14 @@
       <w:tr>
         <w:tc>
           <w:tcPr>
+            <w:cnfStyle w:val="001000000000" w:firstRow="0" w:lastRow="0" w:firstColumn="1" w:lastColumn="0" w:oddVBand="0" w:evenVBand="0" w:oddHBand="0" w:evenHBand="0" w:firstRowFirstColumn="0" w:firstRowLastColumn="0" w:lastRowFirstColumn="0" w:lastRowLastColumn="0"/>
             <w:tcW w:w="0" w:type="auto"/>
           </w:tcPr>
           <w:p>
             <w:pPr>
-              <w:pStyle w:val="Compact"/>
-              <w:rPr>
-                <w:rFonts w:ascii="Arial" w:hAnsi="Arial" w:cs="Arial"/>
-                <w:sz w:val="24"/>
-                <w:szCs w:val="24"/>
-              </w:rPr>
+              <w:pStyle w:val="TableContent"/>
             </w:pPr>
             <w:r>
-              <w:rPr>
-                <w:rFonts w:ascii="Arial" w:hAnsi="Arial" w:cs="Arial"/>
-                <w:sz w:val="24"/>
-                <w:szCs w:val="24"/>
-              </w:rPr>
               <w:t>For-Hire</w:t>
             </w:r>
           </w:p>
@@ -414,19 +344,10 @@
           </w:tcPr>
           <w:p>
             <w:pPr>
-              <w:pStyle w:val="Compact"/>
-              <w:rPr>
-                <w:rFonts w:ascii="Arial" w:hAnsi="Arial" w:cs="Arial"/>
-                <w:sz w:val="24"/>
-                <w:szCs w:val="24"/>
-              </w:rPr>
+              <w:pStyle w:val="TableContent"/>
+              <w:cnfStyle w:val="000000000000" w:firstRow="0" w:lastRow="0" w:firstColumn="0" w:lastColumn="0" w:oddVBand="0" w:evenVBand="0" w:oddHBand="0" w:evenHBand="0" w:firstRowFirstColumn="0" w:firstRowLastColumn="0" w:lastRowFirstColumn="0" w:lastRowLastColumn="0"/>
             </w:pPr>
             <w:r>
-              <w:rPr>
-                <w:rFonts w:ascii="Arial" w:hAnsi="Arial" w:cs="Arial"/>
-                <w:sz w:val="24"/>
-                <w:szCs w:val="24"/>
-              </w:rPr>
               <w:t>1,097</w:t>
             </w:r>
           </w:p>
@@ -437,19 +358,10 @@
           </w:tcPr>
           <w:p>
             <w:pPr>
-              <w:pStyle w:val="Compact"/>
-              <w:rPr>
-                <w:rFonts w:ascii="Arial" w:hAnsi="Arial" w:cs="Arial"/>
-                <w:sz w:val="24"/>
-                <w:szCs w:val="24"/>
-              </w:rPr>
+              <w:pStyle w:val="TableContent"/>
+              <w:cnfStyle w:val="000000000000" w:firstRow="0" w:lastRow="0" w:firstColumn="0" w:lastColumn="0" w:oddVBand="0" w:evenVBand="0" w:oddHBand="0" w:evenHBand="0" w:firstRowFirstColumn="0" w:firstRowLastColumn="0" w:lastRowFirstColumn="0" w:lastRowLastColumn="0"/>
             </w:pPr>
             <w:r>
-              <w:rPr>
-                <w:rFonts w:ascii="Arial" w:hAnsi="Arial" w:cs="Arial"/>
-                <w:sz w:val="24"/>
-                <w:szCs w:val="24"/>
-              </w:rPr>
               <w:t>121,965</w:t>
             </w:r>
           </w:p>
@@ -460,42 +372,24 @@
           </w:tcPr>
           <w:p>
             <w:pPr>
-              <w:pStyle w:val="Compact"/>
-              <w:rPr>
-                <w:rFonts w:ascii="Arial" w:hAnsi="Arial" w:cs="Arial"/>
-                <w:sz w:val="24"/>
-                <w:szCs w:val="24"/>
-              </w:rPr>
+              <w:pStyle w:val="TableContent"/>
+              <w:cnfStyle w:val="000000000000" w:firstRow="0" w:lastRow="0" w:firstColumn="0" w:lastColumn="0" w:oddVBand="0" w:evenVBand="0" w:oddHBand="0" w:evenHBand="0" w:firstRowFirstColumn="0" w:firstRowLastColumn="0" w:lastRowFirstColumn="0" w:lastRowLastColumn="0"/>
             </w:pPr>
             <w:r>
-              <w:rPr>
-                <w:rFonts w:ascii="Arial" w:hAnsi="Arial" w:cs="Arial"/>
-                <w:sz w:val="24"/>
-                <w:szCs w:val="24"/>
-              </w:rPr>
               <w:t>41,158</w:t>
             </w:r>
           </w:p>
         </w:tc>
         <w:tc>
           <w:tcPr>
+            <w:cnfStyle w:val="000100000000" w:firstRow="0" w:lastRow="0" w:firstColumn="0" w:lastColumn="1" w:oddVBand="0" w:evenVBand="0" w:oddHBand="0" w:evenHBand="0" w:firstRowFirstColumn="0" w:firstRowLastColumn="0" w:lastRowFirstColumn="0" w:lastRowLastColumn="0"/>
             <w:tcW w:w="0" w:type="auto"/>
           </w:tcPr>
           <w:p>
             <w:pPr>
-              <w:pStyle w:val="Compact"/>
-              <w:rPr>
-                <w:rFonts w:ascii="Arial" w:hAnsi="Arial" w:cs="Arial"/>
-                <w:sz w:val="24"/>
-                <w:szCs w:val="24"/>
-              </w:rPr>
+              <w:pStyle w:val="TableContent"/>
             </w:pPr>
             <w:r>
-              <w:rPr>
-                <w:rFonts w:ascii="Arial" w:hAnsi="Arial" w:cs="Arial"/>
-                <w:sz w:val="24"/>
-                <w:szCs w:val="24"/>
-              </w:rPr>
               <w:t>73,447</w:t>
             </w:r>
           </w:p>
@@ -504,23 +398,14 @@
       <w:tr>
         <w:tc>
           <w:tcPr>
+            <w:cnfStyle w:val="001000000000" w:firstRow="0" w:lastRow="0" w:firstColumn="1" w:lastColumn="0" w:oddVBand="0" w:evenVBand="0" w:oddHBand="0" w:evenHBand="0" w:firstRowFirstColumn="0" w:firstRowLastColumn="0" w:lastRowFirstColumn="0" w:lastRowLastColumn="0"/>
             <w:tcW w:w="0" w:type="auto"/>
           </w:tcPr>
           <w:p>
             <w:pPr>
-              <w:pStyle w:val="Compact"/>
-              <w:rPr>
-                <w:rFonts w:ascii="Arial" w:hAnsi="Arial" w:cs="Arial"/>
-                <w:sz w:val="24"/>
-                <w:szCs w:val="24"/>
-              </w:rPr>
+              <w:pStyle w:val="TableContent"/>
             </w:pPr>
             <w:r>
-              <w:rPr>
-                <w:rFonts w:ascii="Arial" w:hAnsi="Arial" w:cs="Arial"/>
-                <w:sz w:val="24"/>
-                <w:szCs w:val="24"/>
-              </w:rPr>
               <w:t>Private Boat</w:t>
             </w:r>
           </w:p>
@@ -531,19 +416,10 @@
           </w:tcPr>
           <w:p>
             <w:pPr>
-              <w:pStyle w:val="Compact"/>
-              <w:rPr>
-                <w:rFonts w:ascii="Arial" w:hAnsi="Arial" w:cs="Arial"/>
-                <w:sz w:val="24"/>
-                <w:szCs w:val="24"/>
-              </w:rPr>
+              <w:pStyle w:val="TableContent"/>
+              <w:cnfStyle w:val="000000000000" w:firstRow="0" w:lastRow="0" w:firstColumn="0" w:lastColumn="0" w:oddVBand="0" w:evenVBand="0" w:oddHBand="0" w:evenHBand="0" w:firstRowFirstColumn="0" w:firstRowLastColumn="0" w:lastRowFirstColumn="0" w:lastRowLastColumn="0"/>
             </w:pPr>
             <w:r>
-              <w:rPr>
-                <w:rFonts w:ascii="Arial" w:hAnsi="Arial" w:cs="Arial"/>
-                <w:sz w:val="24"/>
-                <w:szCs w:val="24"/>
-              </w:rPr>
               <w:t>1,876</w:t>
             </w:r>
           </w:p>
@@ -554,19 +430,10 @@
           </w:tcPr>
           <w:p>
             <w:pPr>
-              <w:pStyle w:val="Compact"/>
-              <w:rPr>
-                <w:rFonts w:ascii="Arial" w:hAnsi="Arial" w:cs="Arial"/>
-                <w:sz w:val="24"/>
-                <w:szCs w:val="24"/>
-              </w:rPr>
+              <w:pStyle w:val="TableContent"/>
+              <w:cnfStyle w:val="000000000000" w:firstRow="0" w:lastRow="0" w:firstColumn="0" w:lastColumn="0" w:oddVBand="0" w:evenVBand="0" w:oddHBand="0" w:evenHBand="0" w:firstRowFirstColumn="0" w:firstRowLastColumn="0" w:lastRowFirstColumn="0" w:lastRowLastColumn="0"/>
             </w:pPr>
             <w:r>
-              <w:rPr>
-                <w:rFonts w:ascii="Arial" w:hAnsi="Arial" w:cs="Arial"/>
-                <w:sz w:val="24"/>
-                <w:szCs w:val="24"/>
-              </w:rPr>
               <w:t>254,812</w:t>
             </w:r>
           </w:p>
@@ -577,42 +444,24 @@
           </w:tcPr>
           <w:p>
             <w:pPr>
-              <w:pStyle w:val="Compact"/>
-              <w:rPr>
-                <w:rFonts w:ascii="Arial" w:hAnsi="Arial" w:cs="Arial"/>
-                <w:sz w:val="24"/>
-                <w:szCs w:val="24"/>
-              </w:rPr>
+              <w:pStyle w:val="TableContent"/>
+              <w:cnfStyle w:val="000000000000" w:firstRow="0" w:lastRow="0" w:firstColumn="0" w:lastColumn="0" w:oddVBand="0" w:evenVBand="0" w:oddHBand="0" w:evenHBand="0" w:firstRowFirstColumn="0" w:firstRowLastColumn="0" w:lastRowFirstColumn="0" w:lastRowLastColumn="0"/>
             </w:pPr>
             <w:r>
-              <w:rPr>
-                <w:rFonts w:ascii="Arial" w:hAnsi="Arial" w:cs="Arial"/>
-                <w:sz w:val="24"/>
-                <w:szCs w:val="24"/>
-              </w:rPr>
               <w:t>79,074</w:t>
             </w:r>
           </w:p>
         </w:tc>
         <w:tc>
           <w:tcPr>
+            <w:cnfStyle w:val="000100000000" w:firstRow="0" w:lastRow="0" w:firstColumn="0" w:lastColumn="1" w:oddVBand="0" w:evenVBand="0" w:oddHBand="0" w:evenHBand="0" w:firstRowFirstColumn="0" w:firstRowLastColumn="0" w:lastRowFirstColumn="0" w:lastRowLastColumn="0"/>
             <w:tcW w:w="0" w:type="auto"/>
           </w:tcPr>
           <w:p>
             <w:pPr>
-              <w:pStyle w:val="Compact"/>
-              <w:rPr>
-                <w:rFonts w:ascii="Arial" w:hAnsi="Arial" w:cs="Arial"/>
-                <w:sz w:val="24"/>
-                <w:szCs w:val="24"/>
-              </w:rPr>
+              <w:pStyle w:val="TableContent"/>
             </w:pPr>
             <w:r>
-              <w:rPr>
-                <w:rFonts w:ascii="Arial" w:hAnsi="Arial" w:cs="Arial"/>
-                <w:sz w:val="24"/>
-                <w:szCs w:val="24"/>
-              </w:rPr>
               <w:t>154,631</w:t>
             </w:r>
           </w:p>
@@ -621,23 +470,14 @@
       <w:tr>
         <w:tc>
           <w:tcPr>
+            <w:cnfStyle w:val="001000000000" w:firstRow="0" w:lastRow="0" w:firstColumn="1" w:lastColumn="0" w:oddVBand="0" w:evenVBand="0" w:oddHBand="0" w:evenHBand="0" w:firstRowFirstColumn="0" w:firstRowLastColumn="0" w:lastRowFirstColumn="0" w:lastRowLastColumn="0"/>
             <w:tcW w:w="0" w:type="auto"/>
           </w:tcPr>
           <w:p>
             <w:pPr>
-              <w:pStyle w:val="Compact"/>
-              <w:rPr>
-                <w:rFonts w:ascii="Arial" w:hAnsi="Arial" w:cs="Arial"/>
-                <w:sz w:val="24"/>
-                <w:szCs w:val="24"/>
-              </w:rPr>
+              <w:pStyle w:val="TableContent"/>
             </w:pPr>
             <w:r>
-              <w:rPr>
-                <w:rFonts w:ascii="Arial" w:hAnsi="Arial" w:cs="Arial"/>
-                <w:sz w:val="24"/>
-                <w:szCs w:val="24"/>
-              </w:rPr>
               <w:t>Shore</w:t>
             </w:r>
           </w:p>
@@ -648,19 +488,10 @@
           </w:tcPr>
           <w:p>
             <w:pPr>
-              <w:pStyle w:val="Compact"/>
-              <w:rPr>
-                <w:rFonts w:ascii="Arial" w:hAnsi="Arial" w:cs="Arial"/>
-                <w:sz w:val="24"/>
-                <w:szCs w:val="24"/>
-              </w:rPr>
+              <w:pStyle w:val="TableContent"/>
+              <w:cnfStyle w:val="000000000000" w:firstRow="0" w:lastRow="0" w:firstColumn="0" w:lastColumn="0" w:oddVBand="0" w:evenVBand="0" w:oddHBand="0" w:evenHBand="0" w:firstRowFirstColumn="0" w:firstRowLastColumn="0" w:lastRowFirstColumn="0" w:lastRowLastColumn="0"/>
             </w:pPr>
             <w:r>
-              <w:rPr>
-                <w:rFonts w:ascii="Arial" w:hAnsi="Arial" w:cs="Arial"/>
-                <w:sz w:val="24"/>
-                <w:szCs w:val="24"/>
-              </w:rPr>
               <w:t>NA</w:t>
             </w:r>
           </w:p>
@@ -671,21 +502,14 @@
           </w:tcPr>
           <w:p>
             <w:pPr>
-              <w:pStyle w:val="Compact"/>
-              <w:rPr>
-                <w:rFonts w:ascii="Arial" w:hAnsi="Arial" w:cs="Arial"/>
-                <w:sz w:val="24"/>
-                <w:szCs w:val="24"/>
-              </w:rPr>
+              <w:pStyle w:val="TableContent"/>
+              <w:cnfStyle w:val="000000000000" w:firstRow="0" w:lastRow="0" w:firstColumn="0" w:lastColumn="0" w:oddVBand="0" w:evenVBand="0" w:oddHBand="0" w:evenHBand="0" w:firstRowFirstColumn="0" w:firstRowLastColumn="0" w:lastRowFirstColumn="0" w:lastRowLastColumn="0"/>
             </w:pPr>
             <w:r>
-              <w:rPr>
-                <w:rFonts w:ascii="Arial" w:hAnsi="Arial" w:cs="Arial"/>
-                <w:sz w:val="24"/>
-                <w:szCs w:val="24"/>
-              </w:rPr>
               <w:t>NA</w:t>
             </w:r>
+            <w:bookmarkStart w:id="2" w:name="_GoBack"/>
+            <w:bookmarkEnd w:id="2"/>
           </w:p>
         </w:tc>
         <w:tc>
@@ -694,42 +518,24 @@
           </w:tcPr>
           <w:p>
             <w:pPr>
-              <w:pStyle w:val="Compact"/>
-              <w:rPr>
-                <w:rFonts w:ascii="Arial" w:hAnsi="Arial" w:cs="Arial"/>
-                <w:sz w:val="24"/>
-                <w:szCs w:val="24"/>
-              </w:rPr>
+              <w:pStyle w:val="TableContent"/>
+              <w:cnfStyle w:val="000000000000" w:firstRow="0" w:lastRow="0" w:firstColumn="0" w:lastColumn="0" w:oddVBand="0" w:evenVBand="0" w:oddHBand="0" w:evenHBand="0" w:firstRowFirstColumn="0" w:firstRowLastColumn="0" w:lastRowFirstColumn="0" w:lastRowLastColumn="0"/>
             </w:pPr>
             <w:r>
-              <w:rPr>
-                <w:rFonts w:ascii="Arial" w:hAnsi="Arial" w:cs="Arial"/>
-                <w:sz w:val="24"/>
-                <w:szCs w:val="24"/>
-              </w:rPr>
               <w:t>NA</w:t>
             </w:r>
           </w:p>
         </w:tc>
         <w:tc>
           <w:tcPr>
+            <w:cnfStyle w:val="000100000000" w:firstRow="0" w:lastRow="0" w:firstColumn="0" w:lastColumn="1" w:oddVBand="0" w:evenVBand="0" w:oddHBand="0" w:evenHBand="0" w:firstRowFirstColumn="0" w:firstRowLastColumn="0" w:lastRowFirstColumn="0" w:lastRowLastColumn="0"/>
             <w:tcW w:w="0" w:type="auto"/>
           </w:tcPr>
           <w:p>
             <w:pPr>
-              <w:pStyle w:val="Compact"/>
-              <w:rPr>
-                <w:rFonts w:ascii="Arial" w:hAnsi="Arial" w:cs="Arial"/>
-                <w:sz w:val="24"/>
-                <w:szCs w:val="24"/>
-              </w:rPr>
+              <w:pStyle w:val="TableContent"/>
             </w:pPr>
             <w:r>
-              <w:rPr>
-                <w:rFonts w:ascii="Arial" w:hAnsi="Arial" w:cs="Arial"/>
-                <w:sz w:val="24"/>
-                <w:szCs w:val="24"/>
-              </w:rPr>
               <w:t>NA</w:t>
             </w:r>
           </w:p>
@@ -738,23 +544,14 @@
       <w:tr>
         <w:tc>
           <w:tcPr>
+            <w:cnfStyle w:val="001000000000" w:firstRow="0" w:lastRow="0" w:firstColumn="1" w:lastColumn="0" w:oddVBand="0" w:evenVBand="0" w:oddHBand="0" w:evenHBand="0" w:firstRowFirstColumn="0" w:firstRowLastColumn="0" w:lastRowFirstColumn="0" w:lastRowLastColumn="0"/>
             <w:tcW w:w="0" w:type="auto"/>
           </w:tcPr>
           <w:p>
             <w:pPr>
-              <w:pStyle w:val="Compact"/>
-              <w:rPr>
-                <w:rFonts w:ascii="Arial" w:hAnsi="Arial" w:cs="Arial"/>
-                <w:sz w:val="24"/>
-                <w:szCs w:val="24"/>
-              </w:rPr>
+              <w:pStyle w:val="TableContent"/>
             </w:pPr>
             <w:r>
-              <w:rPr>
-                <w:rFonts w:ascii="Arial" w:hAnsi="Arial" w:cs="Arial"/>
-                <w:sz w:val="24"/>
-                <w:szCs w:val="24"/>
-              </w:rPr>
               <w:t>Total Durable Expenditures</w:t>
             </w:r>
           </w:p>
@@ -765,19 +562,10 @@
           </w:tcPr>
           <w:p>
             <w:pPr>
-              <w:pStyle w:val="Compact"/>
-              <w:rPr>
-                <w:rFonts w:ascii="Arial" w:hAnsi="Arial" w:cs="Arial"/>
-                <w:sz w:val="24"/>
-                <w:szCs w:val="24"/>
-              </w:rPr>
+              <w:pStyle w:val="TableContent"/>
+              <w:cnfStyle w:val="000000000000" w:firstRow="0" w:lastRow="0" w:firstColumn="0" w:lastColumn="0" w:oddVBand="0" w:evenVBand="0" w:oddHBand="0" w:evenHBand="0" w:firstRowFirstColumn="0" w:firstRowLastColumn="0" w:lastRowFirstColumn="0" w:lastRowLastColumn="0"/>
             </w:pPr>
             <w:r>
-              <w:rPr>
-                <w:rFonts w:ascii="Arial" w:hAnsi="Arial" w:cs="Arial"/>
-                <w:sz w:val="24"/>
-                <w:szCs w:val="24"/>
-              </w:rPr>
               <w:t>10,610</w:t>
             </w:r>
           </w:p>
@@ -788,19 +576,10 @@
           </w:tcPr>
           <w:p>
             <w:pPr>
-              <w:pStyle w:val="Compact"/>
-              <w:rPr>
-                <w:rFonts w:ascii="Arial" w:hAnsi="Arial" w:cs="Arial"/>
-                <w:sz w:val="24"/>
-                <w:szCs w:val="24"/>
-              </w:rPr>
+              <w:pStyle w:val="TableContent"/>
+              <w:cnfStyle w:val="000000000000" w:firstRow="0" w:lastRow="0" w:firstColumn="0" w:lastColumn="0" w:oddVBand="0" w:evenVBand="0" w:oddHBand="0" w:evenHBand="0" w:firstRowFirstColumn="0" w:firstRowLastColumn="0" w:lastRowFirstColumn="0" w:lastRowLastColumn="0"/>
             </w:pPr>
             <w:r>
-              <w:rPr>
-                <w:rFonts w:ascii="Arial" w:hAnsi="Arial" w:cs="Arial"/>
-                <w:sz w:val="24"/>
-                <w:szCs w:val="24"/>
-              </w:rPr>
               <w:t>1,343,395</w:t>
             </w:r>
           </w:p>
@@ -811,67 +590,43 @@
           </w:tcPr>
           <w:p>
             <w:pPr>
-              <w:pStyle w:val="Compact"/>
-              <w:rPr>
-                <w:rFonts w:ascii="Arial" w:hAnsi="Arial" w:cs="Arial"/>
-                <w:sz w:val="24"/>
-                <w:szCs w:val="24"/>
-              </w:rPr>
+              <w:pStyle w:val="TableContent"/>
+              <w:cnfStyle w:val="000000000000" w:firstRow="0" w:lastRow="0" w:firstColumn="0" w:lastColumn="0" w:oddVBand="0" w:evenVBand="0" w:oddHBand="0" w:evenHBand="0" w:firstRowFirstColumn="0" w:firstRowLastColumn="0" w:lastRowFirstColumn="0" w:lastRowLastColumn="0"/>
             </w:pPr>
             <w:r>
-              <w:rPr>
-                <w:rFonts w:ascii="Arial" w:hAnsi="Arial" w:cs="Arial"/>
-                <w:sz w:val="24"/>
-                <w:szCs w:val="24"/>
-              </w:rPr>
               <w:t>522,431</w:t>
             </w:r>
           </w:p>
         </w:tc>
         <w:tc>
           <w:tcPr>
+            <w:cnfStyle w:val="000100000000" w:firstRow="0" w:lastRow="0" w:firstColumn="0" w:lastColumn="1" w:oddVBand="0" w:evenVBand="0" w:oddHBand="0" w:evenHBand="0" w:firstRowFirstColumn="0" w:firstRowLastColumn="0" w:lastRowFirstColumn="0" w:lastRowLastColumn="0"/>
             <w:tcW w:w="0" w:type="auto"/>
           </w:tcPr>
           <w:p>
             <w:pPr>
-              <w:pStyle w:val="Compact"/>
-              <w:rPr>
-                <w:rFonts w:ascii="Arial" w:hAnsi="Arial" w:cs="Arial"/>
-                <w:sz w:val="24"/>
-                <w:szCs w:val="24"/>
-              </w:rPr>
+              <w:pStyle w:val="TableContent"/>
             </w:pPr>
             <w:r>
-              <w:rPr>
-                <w:rFonts w:ascii="Arial" w:hAnsi="Arial" w:cs="Arial"/>
-                <w:sz w:val="24"/>
-                <w:szCs w:val="24"/>
-              </w:rPr>
               <w:t>851,616</w:t>
             </w:r>
           </w:p>
         </w:tc>
       </w:tr>
       <w:tr>
+        <w:trPr>
+          <w:cnfStyle w:val="010000000000" w:firstRow="0" w:lastRow="1" w:firstColumn="0" w:lastColumn="0" w:oddVBand="0" w:evenVBand="0" w:oddHBand="0" w:evenHBand="0" w:firstRowFirstColumn="0" w:firstRowLastColumn="0" w:lastRowFirstColumn="0" w:lastRowLastColumn="0"/>
+        </w:trPr>
         <w:tc>
           <w:tcPr>
+            <w:cnfStyle w:val="001000000000" w:firstRow="0" w:lastRow="0" w:firstColumn="1" w:lastColumn="0" w:oddVBand="0" w:evenVBand="0" w:oddHBand="0" w:evenHBand="0" w:firstRowFirstColumn="0" w:firstRowLastColumn="0" w:lastRowFirstColumn="0" w:lastRowLastColumn="0"/>
             <w:tcW w:w="0" w:type="auto"/>
           </w:tcPr>
           <w:p>
             <w:pPr>
-              <w:pStyle w:val="Compact"/>
-              <w:rPr>
-                <w:rFonts w:ascii="Arial" w:hAnsi="Arial" w:cs="Arial"/>
-                <w:sz w:val="24"/>
-                <w:szCs w:val="24"/>
-              </w:rPr>
+              <w:pStyle w:val="TableContent"/>
             </w:pPr>
             <w:r>
-              <w:rPr>
-                <w:rFonts w:ascii="Arial" w:hAnsi="Arial" w:cs="Arial"/>
-                <w:sz w:val="24"/>
-                <w:szCs w:val="24"/>
-              </w:rPr>
               <w:t>Total State Economic Impacts</w:t>
             </w:r>
           </w:p>
@@ -882,19 +637,10 @@
           </w:tcPr>
           <w:p>
             <w:pPr>
-              <w:pStyle w:val="Compact"/>
-              <w:rPr>
-                <w:rFonts w:ascii="Arial" w:hAnsi="Arial" w:cs="Arial"/>
-                <w:sz w:val="24"/>
-                <w:szCs w:val="24"/>
-              </w:rPr>
+              <w:pStyle w:val="TableContent"/>
+              <w:cnfStyle w:val="010000000000" w:firstRow="0" w:lastRow="1" w:firstColumn="0" w:lastColumn="0" w:oddVBand="0" w:evenVBand="0" w:oddHBand="0" w:evenHBand="0" w:firstRowFirstColumn="0" w:firstRowLastColumn="0" w:lastRowFirstColumn="0" w:lastRowLastColumn="0"/>
             </w:pPr>
             <w:r>
-              <w:rPr>
-                <w:rFonts w:ascii="Arial" w:hAnsi="Arial" w:cs="Arial"/>
-                <w:sz w:val="24"/>
-                <w:szCs w:val="24"/>
-              </w:rPr>
               <w:t>13,583</w:t>
             </w:r>
           </w:p>
@@ -905,19 +651,10 @@
           </w:tcPr>
           <w:p>
             <w:pPr>
-              <w:pStyle w:val="Compact"/>
-              <w:rPr>
-                <w:rFonts w:ascii="Arial" w:hAnsi="Arial" w:cs="Arial"/>
-                <w:sz w:val="24"/>
-                <w:szCs w:val="24"/>
-              </w:rPr>
+              <w:pStyle w:val="TableContent"/>
+              <w:cnfStyle w:val="010000000000" w:firstRow="0" w:lastRow="1" w:firstColumn="0" w:lastColumn="0" w:oddVBand="0" w:evenVBand="0" w:oddHBand="0" w:evenHBand="0" w:firstRowFirstColumn="0" w:firstRowLastColumn="0" w:lastRowFirstColumn="0" w:lastRowLastColumn="0"/>
             </w:pPr>
             <w:r>
-              <w:rPr>
-                <w:rFonts w:ascii="Arial" w:hAnsi="Arial" w:cs="Arial"/>
-                <w:sz w:val="24"/>
-                <w:szCs w:val="24"/>
-              </w:rPr>
               <w:t>1,720,172</w:t>
             </w:r>
           </w:p>
@@ -928,42 +665,24 @@
           </w:tcPr>
           <w:p>
             <w:pPr>
-              <w:pStyle w:val="Compact"/>
-              <w:rPr>
-                <w:rFonts w:ascii="Arial" w:hAnsi="Arial" w:cs="Arial"/>
-                <w:sz w:val="24"/>
-                <w:szCs w:val="24"/>
-              </w:rPr>
+              <w:pStyle w:val="TableContent"/>
+              <w:cnfStyle w:val="010000000000" w:firstRow="0" w:lastRow="1" w:firstColumn="0" w:lastColumn="0" w:oddVBand="0" w:evenVBand="0" w:oddHBand="0" w:evenHBand="0" w:firstRowFirstColumn="0" w:firstRowLastColumn="0" w:lastRowFirstColumn="0" w:lastRowLastColumn="0"/>
             </w:pPr>
             <w:r>
-              <w:rPr>
-                <w:rFonts w:ascii="Arial" w:hAnsi="Arial" w:cs="Arial"/>
-                <w:sz w:val="24"/>
-                <w:szCs w:val="24"/>
-              </w:rPr>
               <w:t>642,663</w:t>
             </w:r>
           </w:p>
         </w:tc>
         <w:tc>
           <w:tcPr>
+            <w:cnfStyle w:val="000100000000" w:firstRow="0" w:lastRow="0" w:firstColumn="0" w:lastColumn="1" w:oddVBand="0" w:evenVBand="0" w:oddHBand="0" w:evenHBand="0" w:firstRowFirstColumn="0" w:firstRowLastColumn="0" w:lastRowFirstColumn="0" w:lastRowLastColumn="0"/>
             <w:tcW w:w="0" w:type="auto"/>
           </w:tcPr>
           <w:p>
             <w:pPr>
-              <w:pStyle w:val="Compact"/>
-              <w:rPr>
-                <w:rFonts w:ascii="Arial" w:hAnsi="Arial" w:cs="Arial"/>
-                <w:sz w:val="24"/>
-                <w:szCs w:val="24"/>
-              </w:rPr>
+              <w:pStyle w:val="TableContent"/>
             </w:pPr>
             <w:r>
-              <w:rPr>
-                <w:rFonts w:ascii="Arial" w:hAnsi="Arial" w:cs="Arial"/>
-                <w:sz w:val="24"/>
-                <w:szCs w:val="24"/>
-              </w:rPr>
               <w:t>1,079,694</w:t>
             </w:r>
           </w:p>
@@ -972,16 +691,26 @@
     </w:tbl>
     <w:p>
       <w:pPr>
-        <w:pStyle w:val="BlockText"/>
+        <w:pStyle w:val="BodyText"/>
       </w:pPr>
     </w:p>
     <w:p>
       <w:pPr>
+        <w:pStyle w:val="BodyText"/>
+      </w:pPr>
+    </w:p>
+    <w:p>
+      <w:pPr>
         <w:pStyle w:val="BlockText"/>
       </w:pPr>
       <w:r>
-        <w:t>I may be using the wrong trips value?</w:t>
-      </w:r>
+        <w:t xml:space="preserve">I may be using the wrong trips </w:t>
+      </w:r>
+      <w:proofErr w:type="gramStart"/>
+      <w:r>
+        <w:t>value?</w:t>
+      </w:r>
+      <w:proofErr w:type="gramEnd"/>
     </w:p>
     <w:p>
       <w:pPr>
@@ -1165,6 +894,7 @@
         </w:rPr>
       </w:pPr>
       <w:r>
+        <w:lastRenderedPageBreak/>
         <w:br w:type="page"/>
       </w:r>
     </w:p>
@@ -1354,7 +1084,7 @@
           <w:rPr>
             <w:noProof/>
           </w:rPr>
-          <w:t>1</w:t>
+          <w:t>3</w:t>
         </w:r>
         <w:r>
           <w:rPr>
@@ -3192,17 +2922,14 @@
   </w:style>
   <w:style w:type="paragraph" w:customStyle="1" w:styleId="TableContent">
     <w:name w:val="Table Content"/>
-    <w:basedOn w:val="Normal"/>
+    <w:basedOn w:val="Compact"/>
     <w:link w:val="TableContentChar"/>
     <w:qFormat/>
-    <w:rsid w:val="00F73D9B"/>
-    <w:pPr>
-      <w:spacing w:after="0"/>
-      <w:jc w:val="right"/>
-    </w:pPr>
-    <w:rPr>
-      <w:sz w:val="18"/>
-      <w:szCs w:val="18"/>
+    <w:rsid w:val="00354D7A"/>
+    <w:rPr>
+      <w:rFonts w:ascii="Arial" w:hAnsi="Arial" w:cs="Arial"/>
+      <w:sz w:val="24"/>
+      <w:szCs w:val="24"/>
     </w:rPr>
   </w:style>
   <w:style w:type="character" w:customStyle="1" w:styleId="BodyTextChar">
@@ -3219,12 +2946,10 @@
     <w:name w:val="Table Content Char"/>
     <w:basedOn w:val="BodyTextChar"/>
     <w:link w:val="TableContent"/>
-    <w:rsid w:val="00F73D9B"/>
-    <w:rPr>
-      <w:rFonts w:ascii="Arial Narrow" w:hAnsi="Arial Narrow"/>
+    <w:rsid w:val="00354D7A"/>
+    <w:rPr>
+      <w:rFonts w:ascii="Arial" w:hAnsi="Arial" w:cs="Arial"/>
       <w:color w:val="56575A"/>
-      <w:sz w:val="18"/>
-      <w:szCs w:val="18"/>
     </w:rPr>
   </w:style>
   <w:style w:type="character" w:customStyle="1" w:styleId="FootnoteTextChar">
@@ -3298,6 +3023,155 @@
       <w:rFonts w:ascii="Arial Narrow" w:hAnsi="Arial Narrow"/>
       <w:sz w:val="22"/>
     </w:rPr>
+  </w:style>
+  <w:style w:type="table" w:styleId="TableGrid">
+    <w:name w:val="Table Grid"/>
+    <w:basedOn w:val="TableNormal"/>
+    <w:rsid w:val="00310EFD"/>
+    <w:pPr>
+      <w:spacing w:after="0"/>
+    </w:pPr>
+    <w:tblPr>
+      <w:tblBorders>
+        <w:top w:val="single" w:sz="4" w:space="0" w:color="auto"/>
+        <w:left w:val="single" w:sz="4" w:space="0" w:color="auto"/>
+        <w:bottom w:val="single" w:sz="4" w:space="0" w:color="auto"/>
+        <w:right w:val="single" w:sz="4" w:space="0" w:color="auto"/>
+        <w:insideH w:val="single" w:sz="4" w:space="0" w:color="auto"/>
+        <w:insideV w:val="single" w:sz="4" w:space="0" w:color="auto"/>
+      </w:tblBorders>
+    </w:tblPr>
+  </w:style>
+  <w:style w:type="table" w:styleId="GridTable2">
+    <w:name w:val="Grid Table 2"/>
+    <w:basedOn w:val="TableNormal"/>
+    <w:rsid w:val="00310EFD"/>
+    <w:pPr>
+      <w:spacing w:after="0"/>
+    </w:pPr>
+    <w:tblPr>
+      <w:tblStyleRowBandSize w:val="1"/>
+      <w:tblStyleColBandSize w:val="1"/>
+      <w:tblBorders>
+        <w:top w:val="single" w:sz="2" w:space="0" w:color="666666" w:themeColor="text1" w:themeTint="99"/>
+        <w:bottom w:val="single" w:sz="2" w:space="0" w:color="666666" w:themeColor="text1" w:themeTint="99"/>
+        <w:insideH w:val="single" w:sz="2" w:space="0" w:color="666666" w:themeColor="text1" w:themeTint="99"/>
+        <w:insideV w:val="single" w:sz="2" w:space="0" w:color="666666" w:themeColor="text1" w:themeTint="99"/>
+      </w:tblBorders>
+    </w:tblPr>
+    <w:tblStylePr w:type="firstRow">
+      <w:rPr>
+        <w:b/>
+        <w:bCs/>
+      </w:rPr>
+      <w:tblPr/>
+      <w:tcPr>
+        <w:tcBorders>
+          <w:top w:val="nil"/>
+          <w:bottom w:val="single" w:sz="12" w:space="0" w:color="666666" w:themeColor="text1" w:themeTint="99"/>
+          <w:insideH w:val="nil"/>
+          <w:insideV w:val="nil"/>
+        </w:tcBorders>
+        <w:shd w:val="clear" w:color="auto" w:fill="FFFFFF" w:themeFill="background1"/>
+      </w:tcPr>
+    </w:tblStylePr>
+    <w:tblStylePr w:type="lastRow">
+      <w:rPr>
+        <w:b/>
+        <w:bCs/>
+      </w:rPr>
+      <w:tblPr/>
+      <w:tcPr>
+        <w:tcBorders>
+          <w:top w:val="double" w:sz="2" w:space="0" w:color="666666" w:themeColor="text1" w:themeTint="99"/>
+          <w:bottom w:val="nil"/>
+          <w:insideH w:val="nil"/>
+          <w:insideV w:val="nil"/>
+        </w:tcBorders>
+        <w:shd w:val="clear" w:color="auto" w:fill="FFFFFF" w:themeFill="background1"/>
+      </w:tcPr>
+    </w:tblStylePr>
+    <w:tblStylePr w:type="firstCol">
+      <w:rPr>
+        <w:b/>
+        <w:bCs/>
+      </w:rPr>
+    </w:tblStylePr>
+    <w:tblStylePr w:type="lastCol">
+      <w:rPr>
+        <w:b/>
+        <w:bCs/>
+      </w:rPr>
+    </w:tblStylePr>
+    <w:tblStylePr w:type="band1Vert">
+      <w:tblPr/>
+      <w:tcPr>
+        <w:shd w:val="clear" w:color="auto" w:fill="CCCCCC" w:themeFill="text1" w:themeFillTint="33"/>
+      </w:tcPr>
+    </w:tblStylePr>
+    <w:tblStylePr w:type="band1Horz">
+      <w:tblPr/>
+      <w:tcPr>
+        <w:shd w:val="clear" w:color="auto" w:fill="CCCCCC" w:themeFill="text1" w:themeFillTint="33"/>
+      </w:tcPr>
+    </w:tblStylePr>
+  </w:style>
+  <w:style w:type="table" w:styleId="GridTable1Light-Accent1">
+    <w:name w:val="Grid Table 1 Light Accent 1"/>
+    <w:basedOn w:val="TableNormal"/>
+    <w:uiPriority w:val="46"/>
+    <w:rsid w:val="00B259D2"/>
+    <w:pPr>
+      <w:spacing w:after="0"/>
+    </w:pPr>
+    <w:tblPr>
+      <w:tblStyleRowBandSize w:val="1"/>
+      <w:tblStyleColBandSize w:val="1"/>
+      <w:tblBorders>
+        <w:top w:val="single" w:sz="4" w:space="0" w:color="B8CCE4" w:themeColor="accent1" w:themeTint="66"/>
+        <w:left w:val="single" w:sz="4" w:space="0" w:color="B8CCE4" w:themeColor="accent1" w:themeTint="66"/>
+        <w:bottom w:val="single" w:sz="4" w:space="0" w:color="B8CCE4" w:themeColor="accent1" w:themeTint="66"/>
+        <w:right w:val="single" w:sz="4" w:space="0" w:color="B8CCE4" w:themeColor="accent1" w:themeTint="66"/>
+        <w:insideH w:val="single" w:sz="4" w:space="0" w:color="B8CCE4" w:themeColor="accent1" w:themeTint="66"/>
+        <w:insideV w:val="single" w:sz="4" w:space="0" w:color="B8CCE4" w:themeColor="accent1" w:themeTint="66"/>
+      </w:tblBorders>
+    </w:tblPr>
+    <w:tblStylePr w:type="firstRow">
+      <w:rPr>
+        <w:b/>
+        <w:bCs/>
+      </w:rPr>
+      <w:tblPr/>
+      <w:tcPr>
+        <w:tcBorders>
+          <w:bottom w:val="single" w:sz="12" w:space="0" w:color="95B3D7" w:themeColor="accent1" w:themeTint="99"/>
+        </w:tcBorders>
+      </w:tcPr>
+    </w:tblStylePr>
+    <w:tblStylePr w:type="lastRow">
+      <w:rPr>
+        <w:b/>
+        <w:bCs/>
+      </w:rPr>
+      <w:tblPr/>
+      <w:tcPr>
+        <w:tcBorders>
+          <w:top w:val="double" w:sz="2" w:space="0" w:color="95B3D7" w:themeColor="accent1" w:themeTint="99"/>
+        </w:tcBorders>
+      </w:tcPr>
+    </w:tblStylePr>
+    <w:tblStylePr w:type="firstCol">
+      <w:rPr>
+        <w:b/>
+        <w:bCs/>
+      </w:rPr>
+    </w:tblStylePr>
+    <w:tblStylePr w:type="lastCol">
+      <w:rPr>
+        <w:b/>
+        <w:bCs/>
+      </w:rPr>
+    </w:tblStylePr>
   </w:style>
 </w:styles>
 </file>

</xml_diff>